<commit_message>
Updated README + added database creation script
</commit_message>
<xml_diff>
--- a/Gwan parking lots solution.docx
+++ b/Gwan parking lots solution.docx
@@ -48,11 +48,15 @@
         <w:pStyle w:val="Heading1"/>
       </w:pPr>
       <w:bookmarkStart w:id="0" w:name="_Toc16338036"/>
+      <w:bookmarkStart w:id="1" w:name="_Toc16344808"/>
+      <w:bookmarkStart w:id="2" w:name="_Toc16347454"/>
       <w:proofErr w:type="spellStart"/>
       <w:r>
         <w:t>Revisions</w:t>
       </w:r>
       <w:bookmarkEnd w:id="0"/>
+      <w:bookmarkEnd w:id="1"/>
+      <w:bookmarkEnd w:id="2"/>
       <w:proofErr w:type="spellEnd"/>
     </w:p>
     <w:p>
@@ -420,49 +424,57 @@
       <w:pPr>
         <w:pStyle w:val="Heading1"/>
       </w:pPr>
-      <w:bookmarkStart w:id="1" w:name="_Toc16338037"/>
+      <w:bookmarkStart w:id="3" w:name="_Toc16338037"/>
+      <w:bookmarkStart w:id="4" w:name="_Toc16344809"/>
+      <w:bookmarkStart w:id="5" w:name="_Toc16347455"/>
       <w:r>
         <w:t>Table Of Contents</w:t>
       </w:r>
-      <w:bookmarkEnd w:id="1"/>
+      <w:bookmarkEnd w:id="3"/>
+      <w:bookmarkEnd w:id="4"/>
+      <w:bookmarkEnd w:id="5"/>
     </w:p>
     <w:p>
       <w:pPr>
         <w:pStyle w:val="TOC1"/>
         <w:tabs>
+          <w:tab w:val="left" w:pos="480"/>
           <w:tab w:val="right" w:leader="dot" w:pos="9396"/>
         </w:tabs>
         <w:rPr>
+          <w:rFonts w:asciiTheme="minorHAnsi" w:hAnsiTheme="minorHAnsi" w:cstheme="minorBidi"/>
           <w:noProof/>
         </w:rPr>
       </w:pPr>
       <w:r>
-        <w:rPr>
-          <w:b/>
-          <w:bCs/>
-        </w:rPr>
         <w:fldChar w:fldCharType="begin"/>
       </w:r>
       <w:r>
-        <w:rPr>
-          <w:b/>
-          <w:bCs/>
-        </w:rPr>
         <w:instrText xml:space="preserve"> TOC \o "1-3" \h \z \u </w:instrText>
       </w:r>
       <w:r>
-        <w:rPr>
-          <w:b/>
-          <w:bCs/>
-        </w:rPr>
         <w:fldChar w:fldCharType="separate"/>
       </w:r>
-      <w:hyperlink w:anchor="_Toc16338036" w:history="1">
+      <w:hyperlink w:anchor="_Toc16347454" w:history="1">
         <w:r>
           <w:rPr>
             <w:rStyle w:val="Hyperlink"/>
             <w:noProof/>
           </w:rPr>
+          <w:t>1.</w:t>
+        </w:r>
+        <w:r>
+          <w:rPr>
+            <w:rFonts w:asciiTheme="minorHAnsi" w:hAnsiTheme="minorHAnsi" w:cstheme="minorBidi"/>
+            <w:noProof/>
+          </w:rPr>
+          <w:tab/>
+        </w:r>
+        <w:r>
+          <w:rPr>
+            <w:rStyle w:val="Hyperlink"/>
+            <w:noProof/>
+          </w:rPr>
           <w:t>Revisions</w:t>
         </w:r>
         <w:r>
@@ -484,7 +496,7 @@
             <w:noProof/>
             <w:webHidden/>
           </w:rPr>
-          <w:instrText xml:space="preserve"> PAGEREF _Toc16338036 \h </w:instrText>
+          <w:instrText xml:space="preserve"> PAGEREF _Toc16347454 \h </w:instrText>
         </w:r>
         <w:r>
           <w:rPr>
@@ -519,18 +531,34 @@
       <w:pPr>
         <w:pStyle w:val="TOC1"/>
         <w:tabs>
+          <w:tab w:val="left" w:pos="480"/>
           <w:tab w:val="right" w:leader="dot" w:pos="9396"/>
         </w:tabs>
         <w:rPr>
+          <w:rFonts w:asciiTheme="minorHAnsi" w:hAnsiTheme="minorHAnsi" w:cstheme="minorBidi"/>
           <w:noProof/>
         </w:rPr>
       </w:pPr>
-      <w:hyperlink w:anchor="_Toc16338037" w:history="1">
+      <w:hyperlink w:anchor="_Toc16347455" w:history="1">
         <w:r>
           <w:rPr>
             <w:rStyle w:val="Hyperlink"/>
             <w:noProof/>
           </w:rPr>
+          <w:t>2.</w:t>
+        </w:r>
+        <w:r>
+          <w:rPr>
+            <w:rFonts w:asciiTheme="minorHAnsi" w:hAnsiTheme="minorHAnsi" w:cstheme="minorBidi"/>
+            <w:noProof/>
+          </w:rPr>
+          <w:tab/>
+        </w:r>
+        <w:r>
+          <w:rPr>
+            <w:rStyle w:val="Hyperlink"/>
+            <w:noProof/>
+          </w:rPr>
           <w:t>Table Of Contents</w:t>
         </w:r>
         <w:r>
@@ -552,7 +580,7 @@
             <w:noProof/>
             <w:webHidden/>
           </w:rPr>
-          <w:instrText xml:space="preserve"> PAGEREF _Toc16338037 \h </w:instrText>
+          <w:instrText xml:space="preserve"> PAGEREF _Toc16347455 \h </w:instrText>
         </w:r>
         <w:r>
           <w:rPr>
@@ -587,17 +615,35 @@
       <w:pPr>
         <w:pStyle w:val="TOC1"/>
         <w:tabs>
+          <w:tab w:val="left" w:pos="480"/>
           <w:tab w:val="right" w:leader="dot" w:pos="9396"/>
         </w:tabs>
         <w:rPr>
+          <w:rFonts w:asciiTheme="minorHAnsi" w:hAnsiTheme="minorHAnsi" w:cstheme="minorBidi"/>
           <w:noProof/>
         </w:rPr>
       </w:pPr>
-      <w:hyperlink w:anchor="_Toc16338038" w:history="1">
+      <w:hyperlink w:anchor="_Toc16347456" w:history="1">
         <w:r>
           <w:rPr>
             <w:rStyle w:val="Hyperlink"/>
             <w:noProof/>
+            <w:lang w:val="en-US"/>
+          </w:rPr>
+          <w:t>3.</w:t>
+        </w:r>
+        <w:r>
+          <w:rPr>
+            <w:rFonts w:asciiTheme="minorHAnsi" w:hAnsiTheme="minorHAnsi" w:cstheme="minorBidi"/>
+            <w:noProof/>
+          </w:rPr>
+          <w:tab/>
+        </w:r>
+        <w:r>
+          <w:rPr>
+            <w:rStyle w:val="Hyperlink"/>
+            <w:noProof/>
+            <w:lang w:val="en-US"/>
           </w:rPr>
           <w:t>Introduction</w:t>
         </w:r>
@@ -620,7 +666,7 @@
             <w:noProof/>
             <w:webHidden/>
           </w:rPr>
-          <w:instrText xml:space="preserve"> PAGEREF _Toc16338038 \h </w:instrText>
+          <w:instrText xml:space="preserve"> PAGEREF _Toc16347456 \h </w:instrText>
         </w:r>
         <w:r>
           <w:rPr>
@@ -655,17 +701,35 @@
       <w:pPr>
         <w:pStyle w:val="TOC2"/>
         <w:tabs>
+          <w:tab w:val="left" w:pos="960"/>
           <w:tab w:val="right" w:leader="dot" w:pos="9396"/>
         </w:tabs>
         <w:rPr>
+          <w:rFonts w:asciiTheme="minorHAnsi" w:hAnsiTheme="minorHAnsi" w:cstheme="minorBidi"/>
           <w:noProof/>
         </w:rPr>
       </w:pPr>
-      <w:hyperlink w:anchor="_Toc16338039" w:history="1">
+      <w:hyperlink w:anchor="_Toc16347457" w:history="1">
         <w:r>
           <w:rPr>
             <w:rStyle w:val="Hyperlink"/>
             <w:noProof/>
+            <w:lang w:val="en-US"/>
+          </w:rPr>
+          <w:t>3.1.</w:t>
+        </w:r>
+        <w:r>
+          <w:rPr>
+            <w:rFonts w:asciiTheme="minorHAnsi" w:hAnsiTheme="minorHAnsi" w:cstheme="minorBidi"/>
+            <w:noProof/>
+          </w:rPr>
+          <w:tab/>
+        </w:r>
+        <w:r>
+          <w:rPr>
+            <w:rStyle w:val="Hyperlink"/>
+            <w:noProof/>
+            <w:lang w:val="en-US"/>
           </w:rPr>
           <w:t>Document Purpose</w:t>
         </w:r>
@@ -688,7 +752,7 @@
             <w:noProof/>
             <w:webHidden/>
           </w:rPr>
-          <w:instrText xml:space="preserve"> PAGEREF _Toc16338039 \h </w:instrText>
+          <w:instrText xml:space="preserve"> PAGEREF _Toc16347457 \h </w:instrText>
         </w:r>
         <w:r>
           <w:rPr>
@@ -723,17 +787,35 @@
       <w:pPr>
         <w:pStyle w:val="TOC2"/>
         <w:tabs>
+          <w:tab w:val="left" w:pos="960"/>
           <w:tab w:val="right" w:leader="dot" w:pos="9396"/>
         </w:tabs>
         <w:rPr>
+          <w:rFonts w:asciiTheme="minorHAnsi" w:hAnsiTheme="minorHAnsi" w:cstheme="minorBidi"/>
           <w:noProof/>
         </w:rPr>
       </w:pPr>
-      <w:hyperlink w:anchor="_Toc16338040" w:history="1">
+      <w:hyperlink w:anchor="_Toc16347458" w:history="1">
         <w:r>
           <w:rPr>
             <w:rStyle w:val="Hyperlink"/>
             <w:noProof/>
+            <w:lang w:val="en-US"/>
+          </w:rPr>
+          <w:t>3.2.</w:t>
+        </w:r>
+        <w:r>
+          <w:rPr>
+            <w:rFonts w:asciiTheme="minorHAnsi" w:hAnsiTheme="minorHAnsi" w:cstheme="minorBidi"/>
+            <w:noProof/>
+          </w:rPr>
+          <w:tab/>
+        </w:r>
+        <w:r>
+          <w:rPr>
+            <w:rStyle w:val="Hyperlink"/>
+            <w:noProof/>
+            <w:lang w:val="en-US"/>
           </w:rPr>
           <w:t>Document Inputs</w:t>
         </w:r>
@@ -756,7 +838,7 @@
             <w:noProof/>
             <w:webHidden/>
           </w:rPr>
-          <w:instrText xml:space="preserve"> PAGEREF _Toc16338040 \h </w:instrText>
+          <w:instrText xml:space="preserve"> PAGEREF _Toc16347458 \h </w:instrText>
         </w:r>
         <w:r>
           <w:rPr>
@@ -776,7 +858,7 @@
             <w:noProof/>
             <w:webHidden/>
           </w:rPr>
-          <w:t>2</w:t>
+          <w:t>1</w:t>
         </w:r>
         <w:r>
           <w:rPr>
@@ -791,17 +873,35 @@
       <w:pPr>
         <w:pStyle w:val="TOC2"/>
         <w:tabs>
+          <w:tab w:val="left" w:pos="960"/>
           <w:tab w:val="right" w:leader="dot" w:pos="9396"/>
         </w:tabs>
         <w:rPr>
+          <w:rFonts w:asciiTheme="minorHAnsi" w:hAnsiTheme="minorHAnsi" w:cstheme="minorBidi"/>
           <w:noProof/>
         </w:rPr>
       </w:pPr>
-      <w:hyperlink w:anchor="_Toc16338041" w:history="1">
+      <w:hyperlink w:anchor="_Toc16347459" w:history="1">
         <w:r>
           <w:rPr>
             <w:rStyle w:val="Hyperlink"/>
             <w:noProof/>
+            <w:lang w:val="en-US"/>
+          </w:rPr>
+          <w:t>3.3.</w:t>
+        </w:r>
+        <w:r>
+          <w:rPr>
+            <w:rFonts w:asciiTheme="minorHAnsi" w:hAnsiTheme="minorHAnsi" w:cstheme="minorBidi"/>
+            <w:noProof/>
+          </w:rPr>
+          <w:tab/>
+        </w:r>
+        <w:r>
+          <w:rPr>
+            <w:rStyle w:val="Hyperlink"/>
+            <w:noProof/>
+            <w:lang w:val="en-US"/>
           </w:rPr>
           <w:t>Intended Audience</w:t>
         </w:r>
@@ -824,7 +924,7 @@
             <w:noProof/>
             <w:webHidden/>
           </w:rPr>
-          <w:instrText xml:space="preserve"> PAGEREF _Toc16338041 \h </w:instrText>
+          <w:instrText xml:space="preserve"> PAGEREF _Toc16347459 \h </w:instrText>
         </w:r>
         <w:r>
           <w:rPr>
@@ -844,7 +944,7 @@
             <w:noProof/>
             <w:webHidden/>
           </w:rPr>
-          <w:t>2</w:t>
+          <w:t>1</w:t>
         </w:r>
         <w:r>
           <w:rPr>
@@ -859,17 +959,35 @@
       <w:pPr>
         <w:pStyle w:val="TOC1"/>
         <w:tabs>
+          <w:tab w:val="left" w:pos="480"/>
           <w:tab w:val="right" w:leader="dot" w:pos="9396"/>
         </w:tabs>
         <w:rPr>
+          <w:rFonts w:asciiTheme="minorHAnsi" w:hAnsiTheme="minorHAnsi" w:cstheme="minorBidi"/>
           <w:noProof/>
         </w:rPr>
       </w:pPr>
-      <w:hyperlink w:anchor="_Toc16338042" w:history="1">
+      <w:hyperlink w:anchor="_Toc16347460" w:history="1">
         <w:r>
           <w:rPr>
             <w:rStyle w:val="Hyperlink"/>
             <w:noProof/>
+            <w:lang w:val="en-US"/>
+          </w:rPr>
+          <w:t>4.</w:t>
+        </w:r>
+        <w:r>
+          <w:rPr>
+            <w:rFonts w:asciiTheme="minorHAnsi" w:hAnsiTheme="minorHAnsi" w:cstheme="minorBidi"/>
+            <w:noProof/>
+          </w:rPr>
+          <w:tab/>
+        </w:r>
+        <w:r>
+          <w:rPr>
+            <w:rStyle w:val="Hyperlink"/>
+            <w:noProof/>
+            <w:lang w:val="en-US"/>
           </w:rPr>
           <w:t>Solution architecture</w:t>
         </w:r>
@@ -892,7 +1010,7 @@
             <w:noProof/>
             <w:webHidden/>
           </w:rPr>
-          <w:instrText xml:space="preserve"> PAGEREF _Toc16338042 \h </w:instrText>
+          <w:instrText xml:space="preserve"> PAGEREF _Toc16347460 \h </w:instrText>
         </w:r>
         <w:r>
           <w:rPr>
@@ -912,7 +1030,7 @@
             <w:noProof/>
             <w:webHidden/>
           </w:rPr>
-          <w:t>2</w:t>
+          <w:t>1</w:t>
         </w:r>
         <w:r>
           <w:rPr>
@@ -927,19 +1045,36 @@
       <w:pPr>
         <w:pStyle w:val="TOC1"/>
         <w:tabs>
+          <w:tab w:val="left" w:pos="480"/>
           <w:tab w:val="right" w:leader="dot" w:pos="9396"/>
         </w:tabs>
         <w:rPr>
+          <w:rFonts w:asciiTheme="minorHAnsi" w:hAnsiTheme="minorHAnsi" w:cstheme="minorBidi"/>
           <w:noProof/>
         </w:rPr>
       </w:pPr>
-      <w:hyperlink w:anchor="_Toc16338043" w:history="1">
+      <w:hyperlink w:anchor="_Toc16347461" w:history="1">
         <w:r>
           <w:rPr>
             <w:rStyle w:val="Hyperlink"/>
             <w:noProof/>
             <w:lang w:val="en-US"/>
           </w:rPr>
+          <w:t>5.</w:t>
+        </w:r>
+        <w:r>
+          <w:rPr>
+            <w:rFonts w:asciiTheme="minorHAnsi" w:hAnsiTheme="minorHAnsi" w:cstheme="minorBidi"/>
+            <w:noProof/>
+          </w:rPr>
+          <w:tab/>
+        </w:r>
+        <w:r>
+          <w:rPr>
+            <w:rStyle w:val="Hyperlink"/>
+            <w:noProof/>
+            <w:lang w:val="en-US"/>
+          </w:rPr>
           <w:t>Components description</w:t>
         </w:r>
         <w:r>
@@ -961,7 +1096,7 @@
             <w:noProof/>
             <w:webHidden/>
           </w:rPr>
-          <w:instrText xml:space="preserve"> PAGEREF _Toc16338043 \h </w:instrText>
+          <w:instrText xml:space="preserve"> PAGEREF _Toc16347461 \h </w:instrText>
         </w:r>
         <w:r>
           <w:rPr>
@@ -981,7 +1116,7 @@
             <w:noProof/>
             <w:webHidden/>
           </w:rPr>
-          <w:t>3</w:t>
+          <w:t>1</w:t>
         </w:r>
         <w:r>
           <w:rPr>
@@ -996,19 +1131,36 @@
       <w:pPr>
         <w:pStyle w:val="TOC2"/>
         <w:tabs>
+          <w:tab w:val="left" w:pos="960"/>
           <w:tab w:val="right" w:leader="dot" w:pos="9396"/>
         </w:tabs>
         <w:rPr>
+          <w:rFonts w:asciiTheme="minorHAnsi" w:hAnsiTheme="minorHAnsi" w:cstheme="minorBidi"/>
           <w:noProof/>
         </w:rPr>
       </w:pPr>
-      <w:hyperlink w:anchor="_Toc16338044" w:history="1">
+      <w:hyperlink w:anchor="_Toc16347462" w:history="1">
         <w:r>
           <w:rPr>
             <w:rStyle w:val="Hyperlink"/>
             <w:noProof/>
             <w:lang w:val="en-US"/>
           </w:rPr>
+          <w:t>5.1.</w:t>
+        </w:r>
+        <w:r>
+          <w:rPr>
+            <w:rFonts w:asciiTheme="minorHAnsi" w:hAnsiTheme="minorHAnsi" w:cstheme="minorBidi"/>
+            <w:noProof/>
+          </w:rPr>
+          <w:tab/>
+        </w:r>
+        <w:r>
+          <w:rPr>
+            <w:rStyle w:val="Hyperlink"/>
+            <w:noProof/>
+            <w:lang w:val="en-US"/>
+          </w:rPr>
           <w:t>Parking lots global API</w:t>
         </w:r>
         <w:r>
@@ -1030,7 +1182,7 @@
             <w:noProof/>
             <w:webHidden/>
           </w:rPr>
-          <w:instrText xml:space="preserve"> PAGEREF _Toc16338044 \h </w:instrText>
+          <w:instrText xml:space="preserve"> PAGEREF _Toc16347462 \h </w:instrText>
         </w:r>
         <w:r>
           <w:rPr>
@@ -1050,7 +1202,7 @@
             <w:noProof/>
             <w:webHidden/>
           </w:rPr>
-          <w:t>3</w:t>
+          <w:t>1</w:t>
         </w:r>
         <w:r>
           <w:rPr>
@@ -1065,19 +1217,36 @@
       <w:pPr>
         <w:pStyle w:val="TOC3"/>
         <w:tabs>
+          <w:tab w:val="left" w:pos="1440"/>
           <w:tab w:val="right" w:leader="dot" w:pos="9396"/>
         </w:tabs>
         <w:rPr>
+          <w:rFonts w:asciiTheme="minorHAnsi" w:hAnsiTheme="minorHAnsi" w:cstheme="minorBidi"/>
           <w:noProof/>
         </w:rPr>
       </w:pPr>
-      <w:hyperlink w:anchor="_Toc16338045" w:history="1">
+      <w:hyperlink w:anchor="_Toc16347463" w:history="1">
         <w:r>
           <w:rPr>
             <w:rStyle w:val="Hyperlink"/>
             <w:noProof/>
             <w:lang w:val="en-US"/>
           </w:rPr>
+          <w:t>5.1.1.</w:t>
+        </w:r>
+        <w:r>
+          <w:rPr>
+            <w:rFonts w:asciiTheme="minorHAnsi" w:hAnsiTheme="minorHAnsi" w:cstheme="minorBidi"/>
+            <w:noProof/>
+          </w:rPr>
+          <w:tab/>
+        </w:r>
+        <w:r>
+          <w:rPr>
+            <w:rStyle w:val="Hyperlink"/>
+            <w:noProof/>
+            <w:lang w:val="en-US"/>
+          </w:rPr>
           <w:t>Administration API</w:t>
         </w:r>
         <w:r>
@@ -1099,7 +1268,7 @@
             <w:noProof/>
             <w:webHidden/>
           </w:rPr>
-          <w:instrText xml:space="preserve"> PAGEREF _Toc16338045 \h </w:instrText>
+          <w:instrText xml:space="preserve"> PAGEREF _Toc16347463 \h </w:instrText>
         </w:r>
         <w:r>
           <w:rPr>
@@ -1119,7 +1288,7 @@
             <w:noProof/>
             <w:webHidden/>
           </w:rPr>
-          <w:t>3</w:t>
+          <w:t>1</w:t>
         </w:r>
         <w:r>
           <w:rPr>
@@ -1134,19 +1303,36 @@
       <w:pPr>
         <w:pStyle w:val="TOC3"/>
         <w:tabs>
+          <w:tab w:val="left" w:pos="1440"/>
           <w:tab w:val="right" w:leader="dot" w:pos="9396"/>
         </w:tabs>
         <w:rPr>
+          <w:rFonts w:asciiTheme="minorHAnsi" w:hAnsiTheme="minorHAnsi" w:cstheme="minorBidi"/>
           <w:noProof/>
         </w:rPr>
       </w:pPr>
-      <w:hyperlink w:anchor="_Toc16338046" w:history="1">
+      <w:hyperlink w:anchor="_Toc16347464" w:history="1">
         <w:r>
           <w:rPr>
             <w:rStyle w:val="Hyperlink"/>
             <w:noProof/>
             <w:lang w:val="en-US"/>
           </w:rPr>
+          <w:t>5.1.2.</w:t>
+        </w:r>
+        <w:r>
+          <w:rPr>
+            <w:rFonts w:asciiTheme="minorHAnsi" w:hAnsiTheme="minorHAnsi" w:cstheme="minorBidi"/>
+            <w:noProof/>
+          </w:rPr>
+          <w:tab/>
+        </w:r>
+        <w:r>
+          <w:rPr>
+            <w:rStyle w:val="Hyperlink"/>
+            <w:noProof/>
+            <w:lang w:val="en-US"/>
+          </w:rPr>
           <w:t>Parking lots API</w:t>
         </w:r>
         <w:r>
@@ -1168,7 +1354,7 @@
             <w:noProof/>
             <w:webHidden/>
           </w:rPr>
-          <w:instrText xml:space="preserve"> PAGEREF _Toc16338046 \h </w:instrText>
+          <w:instrText xml:space="preserve"> PAGEREF _Toc16347464 \h </w:instrText>
         </w:r>
         <w:r>
           <w:rPr>
@@ -1188,7 +1374,7 @@
             <w:noProof/>
             <w:webHidden/>
           </w:rPr>
-          <w:t>3</w:t>
+          <w:t>1</w:t>
         </w:r>
         <w:r>
           <w:rPr>
@@ -1203,17 +1389,35 @@
       <w:pPr>
         <w:pStyle w:val="TOC3"/>
         <w:tabs>
+          <w:tab w:val="left" w:pos="1440"/>
           <w:tab w:val="right" w:leader="dot" w:pos="9396"/>
         </w:tabs>
         <w:rPr>
+          <w:rFonts w:asciiTheme="minorHAnsi" w:hAnsiTheme="minorHAnsi" w:cstheme="minorBidi"/>
           <w:noProof/>
         </w:rPr>
       </w:pPr>
-      <w:hyperlink w:anchor="_Toc16338047" w:history="1">
+      <w:hyperlink w:anchor="_Toc16347465" w:history="1">
         <w:r>
           <w:rPr>
             <w:rStyle w:val="Hyperlink"/>
             <w:noProof/>
+            <w:lang w:val="en-US"/>
+          </w:rPr>
+          <w:t>5.1.3.</w:t>
+        </w:r>
+        <w:r>
+          <w:rPr>
+            <w:rFonts w:asciiTheme="minorHAnsi" w:hAnsiTheme="minorHAnsi" w:cstheme="minorBidi"/>
+            <w:noProof/>
+          </w:rPr>
+          <w:tab/>
+        </w:r>
+        <w:r>
+          <w:rPr>
+            <w:rStyle w:val="Hyperlink"/>
+            <w:noProof/>
+            <w:lang w:val="en-US"/>
           </w:rPr>
           <w:t>API documentation</w:t>
         </w:r>
@@ -1236,7 +1440,7 @@
             <w:noProof/>
             <w:webHidden/>
           </w:rPr>
-          <w:instrText xml:space="preserve"> PAGEREF _Toc16338047 \h </w:instrText>
+          <w:instrText xml:space="preserve"> PAGEREF _Toc16347465 \h </w:instrText>
         </w:r>
         <w:r>
           <w:rPr>
@@ -1256,7 +1460,7 @@
             <w:noProof/>
             <w:webHidden/>
           </w:rPr>
-          <w:t>3</w:t>
+          <w:t>1</w:t>
         </w:r>
         <w:r>
           <w:rPr>
@@ -1271,19 +1475,36 @@
       <w:pPr>
         <w:pStyle w:val="TOC2"/>
         <w:tabs>
+          <w:tab w:val="left" w:pos="960"/>
           <w:tab w:val="right" w:leader="dot" w:pos="9396"/>
         </w:tabs>
         <w:rPr>
+          <w:rFonts w:asciiTheme="minorHAnsi" w:hAnsiTheme="minorHAnsi" w:cstheme="minorBidi"/>
           <w:noProof/>
         </w:rPr>
       </w:pPr>
-      <w:hyperlink w:anchor="_Toc16338048" w:history="1">
+      <w:hyperlink w:anchor="_Toc16347466" w:history="1">
         <w:r>
           <w:rPr>
             <w:rStyle w:val="Hyperlink"/>
             <w:noProof/>
             <w:lang w:val="en-US"/>
           </w:rPr>
+          <w:t>5.2.</w:t>
+        </w:r>
+        <w:r>
+          <w:rPr>
+            <w:rFonts w:asciiTheme="minorHAnsi" w:hAnsiTheme="minorHAnsi" w:cstheme="minorBidi"/>
+            <w:noProof/>
+          </w:rPr>
+          <w:tab/>
+        </w:r>
+        <w:r>
+          <w:rPr>
+            <w:rStyle w:val="Hyperlink"/>
+            <w:noProof/>
+            <w:lang w:val="en-US"/>
+          </w:rPr>
           <w:t>Administrator web interface</w:t>
         </w:r>
         <w:r>
@@ -1305,7 +1526,7 @@
             <w:noProof/>
             <w:webHidden/>
           </w:rPr>
-          <w:instrText xml:space="preserve"> PAGEREF _Toc16338048 \h </w:instrText>
+          <w:instrText xml:space="preserve"> PAGEREF _Toc16347466 \h </w:instrText>
         </w:r>
         <w:r>
           <w:rPr>
@@ -1325,7 +1546,93 @@
             <w:noProof/>
             <w:webHidden/>
           </w:rPr>
-          <w:t>3</w:t>
+          <w:t>1</w:t>
+        </w:r>
+        <w:r>
+          <w:rPr>
+            <w:noProof/>
+            <w:webHidden/>
+          </w:rPr>
+          <w:fldChar w:fldCharType="end"/>
+        </w:r>
+      </w:hyperlink>
+    </w:p>
+    <w:p>
+      <w:pPr>
+        <w:pStyle w:val="TOC3"/>
+        <w:tabs>
+          <w:tab w:val="left" w:pos="1440"/>
+          <w:tab w:val="right" w:leader="dot" w:pos="9396"/>
+        </w:tabs>
+        <w:rPr>
+          <w:rFonts w:asciiTheme="minorHAnsi" w:hAnsiTheme="minorHAnsi" w:cstheme="minorBidi"/>
+          <w:noProof/>
+        </w:rPr>
+      </w:pPr>
+      <w:hyperlink w:anchor="_Toc16347467" w:history="1">
+        <w:r>
+          <w:rPr>
+            <w:rStyle w:val="Hyperlink"/>
+            <w:noProof/>
+            <w:lang w:val="en-US"/>
+          </w:rPr>
+          <w:t>5.2.1.</w:t>
+        </w:r>
+        <w:r>
+          <w:rPr>
+            <w:rFonts w:asciiTheme="minorHAnsi" w:hAnsiTheme="minorHAnsi" w:cstheme="minorBidi"/>
+            <w:noProof/>
+          </w:rPr>
+          <w:tab/>
+        </w:r>
+        <w:r>
+          <w:rPr>
+            <w:rStyle w:val="Hyperlink"/>
+            <w:noProof/>
+            <w:lang w:val="en-US"/>
+          </w:rPr>
+          <w:t>API calls</w:t>
+        </w:r>
+        <w:r>
+          <w:rPr>
+            <w:noProof/>
+            <w:webHidden/>
+          </w:rPr>
+          <w:tab/>
+        </w:r>
+        <w:r>
+          <w:rPr>
+            <w:noProof/>
+            <w:webHidden/>
+          </w:rPr>
+          <w:fldChar w:fldCharType="begin"/>
+        </w:r>
+        <w:r>
+          <w:rPr>
+            <w:noProof/>
+            <w:webHidden/>
+          </w:rPr>
+          <w:instrText xml:space="preserve"> PAGEREF _Toc16347467 \h </w:instrText>
+        </w:r>
+        <w:r>
+          <w:rPr>
+            <w:noProof/>
+            <w:webHidden/>
+          </w:rPr>
+        </w:r>
+        <w:r>
+          <w:rPr>
+            <w:noProof/>
+            <w:webHidden/>
+          </w:rPr>
+          <w:fldChar w:fldCharType="separate"/>
+        </w:r>
+        <w:r>
+          <w:rPr>
+            <w:noProof/>
+            <w:webHidden/>
+          </w:rPr>
+          <w:t>1</w:t>
         </w:r>
         <w:r>
           <w:rPr>
@@ -1340,17 +1647,35 @@
       <w:pPr>
         <w:pStyle w:val="TOC2"/>
         <w:tabs>
+          <w:tab w:val="left" w:pos="960"/>
           <w:tab w:val="right" w:leader="dot" w:pos="9396"/>
         </w:tabs>
         <w:rPr>
+          <w:rFonts w:asciiTheme="minorHAnsi" w:hAnsiTheme="minorHAnsi" w:cstheme="minorBidi"/>
           <w:noProof/>
         </w:rPr>
       </w:pPr>
-      <w:hyperlink w:anchor="_Toc16338049" w:history="1">
+      <w:hyperlink w:anchor="_Toc16347468" w:history="1">
         <w:r>
           <w:rPr>
             <w:rStyle w:val="Hyperlink"/>
             <w:noProof/>
+            <w:lang w:val="en-US"/>
+          </w:rPr>
+          <w:t>5.3.</w:t>
+        </w:r>
+        <w:r>
+          <w:rPr>
+            <w:rFonts w:asciiTheme="minorHAnsi" w:hAnsiTheme="minorHAnsi" w:cstheme="minorBidi"/>
+            <w:noProof/>
+          </w:rPr>
+          <w:tab/>
+        </w:r>
+        <w:r>
+          <w:rPr>
+            <w:rStyle w:val="Hyperlink"/>
+            <w:noProof/>
+            <w:lang w:val="en-US"/>
           </w:rPr>
           <w:t>Parking gate</w:t>
         </w:r>
@@ -1373,7 +1698,7 @@
             <w:noProof/>
             <w:webHidden/>
           </w:rPr>
-          <w:instrText xml:space="preserve"> PAGEREF _Toc16338049 \h </w:instrText>
+          <w:instrText xml:space="preserve"> PAGEREF _Toc16347468 \h </w:instrText>
         </w:r>
         <w:r>
           <w:rPr>
@@ -1393,7 +1718,93 @@
             <w:noProof/>
             <w:webHidden/>
           </w:rPr>
-          <w:t>3</w:t>
+          <w:t>1</w:t>
+        </w:r>
+        <w:r>
+          <w:rPr>
+            <w:noProof/>
+            <w:webHidden/>
+          </w:rPr>
+          <w:fldChar w:fldCharType="end"/>
+        </w:r>
+      </w:hyperlink>
+    </w:p>
+    <w:p>
+      <w:pPr>
+        <w:pStyle w:val="TOC3"/>
+        <w:tabs>
+          <w:tab w:val="left" w:pos="1440"/>
+          <w:tab w:val="right" w:leader="dot" w:pos="9396"/>
+        </w:tabs>
+        <w:rPr>
+          <w:rFonts w:asciiTheme="minorHAnsi" w:hAnsiTheme="minorHAnsi" w:cstheme="minorBidi"/>
+          <w:noProof/>
+        </w:rPr>
+      </w:pPr>
+      <w:hyperlink w:anchor="_Toc16347469" w:history="1">
+        <w:r>
+          <w:rPr>
+            <w:rStyle w:val="Hyperlink"/>
+            <w:noProof/>
+            <w:lang w:val="en-US"/>
+          </w:rPr>
+          <w:t>5.3.1.</w:t>
+        </w:r>
+        <w:r>
+          <w:rPr>
+            <w:rFonts w:asciiTheme="minorHAnsi" w:hAnsiTheme="minorHAnsi" w:cstheme="minorBidi"/>
+            <w:noProof/>
+          </w:rPr>
+          <w:tab/>
+        </w:r>
+        <w:r>
+          <w:rPr>
+            <w:rStyle w:val="Hyperlink"/>
+            <w:noProof/>
+            <w:lang w:val="en-US"/>
+          </w:rPr>
+          <w:t>API calls</w:t>
+        </w:r>
+        <w:r>
+          <w:rPr>
+            <w:noProof/>
+            <w:webHidden/>
+          </w:rPr>
+          <w:tab/>
+        </w:r>
+        <w:r>
+          <w:rPr>
+            <w:noProof/>
+            <w:webHidden/>
+          </w:rPr>
+          <w:fldChar w:fldCharType="begin"/>
+        </w:r>
+        <w:r>
+          <w:rPr>
+            <w:noProof/>
+            <w:webHidden/>
+          </w:rPr>
+          <w:instrText xml:space="preserve"> PAGEREF _Toc16347469 \h </w:instrText>
+        </w:r>
+        <w:r>
+          <w:rPr>
+            <w:noProof/>
+            <w:webHidden/>
+          </w:rPr>
+        </w:r>
+        <w:r>
+          <w:rPr>
+            <w:noProof/>
+            <w:webHidden/>
+          </w:rPr>
+          <w:fldChar w:fldCharType="separate"/>
+        </w:r>
+        <w:r>
+          <w:rPr>
+            <w:noProof/>
+            <w:webHidden/>
+          </w:rPr>
+          <w:t>1</w:t>
         </w:r>
         <w:r>
           <w:rPr>
@@ -1408,17 +1819,35 @@
       <w:pPr>
         <w:pStyle w:val="TOC2"/>
         <w:tabs>
+          <w:tab w:val="left" w:pos="960"/>
           <w:tab w:val="right" w:leader="dot" w:pos="9396"/>
         </w:tabs>
         <w:rPr>
+          <w:rFonts w:asciiTheme="minorHAnsi" w:hAnsiTheme="minorHAnsi" w:cstheme="minorBidi"/>
           <w:noProof/>
         </w:rPr>
       </w:pPr>
-      <w:hyperlink w:anchor="_Toc16338050" w:history="1">
+      <w:hyperlink w:anchor="_Toc16347470" w:history="1">
         <w:r>
           <w:rPr>
             <w:rStyle w:val="Hyperlink"/>
             <w:noProof/>
+            <w:lang w:val="en-US"/>
+          </w:rPr>
+          <w:t>5.4.</w:t>
+        </w:r>
+        <w:r>
+          <w:rPr>
+            <w:rFonts w:asciiTheme="minorHAnsi" w:hAnsiTheme="minorHAnsi" w:cstheme="minorBidi"/>
+            <w:noProof/>
+          </w:rPr>
+          <w:tab/>
+        </w:r>
+        <w:r>
+          <w:rPr>
+            <w:rStyle w:val="Hyperlink"/>
+            <w:noProof/>
+            <w:lang w:val="en-US"/>
           </w:rPr>
           <w:t>Parking payment terminal</w:t>
         </w:r>
@@ -1441,7 +1870,7 @@
             <w:noProof/>
             <w:webHidden/>
           </w:rPr>
-          <w:instrText xml:space="preserve"> PAGEREF _Toc16338050 \h </w:instrText>
+          <w:instrText xml:space="preserve"> PAGEREF _Toc16347470 \h </w:instrText>
         </w:r>
         <w:r>
           <w:rPr>
@@ -1461,7 +1890,7 @@
             <w:noProof/>
             <w:webHidden/>
           </w:rPr>
-          <w:t>4</w:t>
+          <w:t>1</w:t>
         </w:r>
         <w:r>
           <w:rPr>
@@ -1474,40 +1903,478 @@
     </w:p>
     <w:p>
       <w:pPr>
+        <w:pStyle w:val="TOC3"/>
+        <w:tabs>
+          <w:tab w:val="left" w:pos="1440"/>
+          <w:tab w:val="right" w:leader="dot" w:pos="9396"/>
+        </w:tabs>
+        <w:rPr>
+          <w:rFonts w:asciiTheme="minorHAnsi" w:hAnsiTheme="minorHAnsi" w:cstheme="minorBidi"/>
+          <w:noProof/>
+        </w:rPr>
+      </w:pPr>
+      <w:hyperlink w:anchor="_Toc16347471" w:history="1">
+        <w:r>
+          <w:rPr>
+            <w:rStyle w:val="Hyperlink"/>
+            <w:noProof/>
+            <w:lang w:val="en-US"/>
+          </w:rPr>
+          <w:t>5.4.1.</w:t>
+        </w:r>
+        <w:r>
+          <w:rPr>
+            <w:rFonts w:asciiTheme="minorHAnsi" w:hAnsiTheme="minorHAnsi" w:cstheme="minorBidi"/>
+            <w:noProof/>
+          </w:rPr>
+          <w:tab/>
+        </w:r>
+        <w:r>
+          <w:rPr>
+            <w:rStyle w:val="Hyperlink"/>
+            <w:noProof/>
+            <w:lang w:val="en-US"/>
+          </w:rPr>
+          <w:t>API calls</w:t>
+        </w:r>
+        <w:r>
+          <w:rPr>
+            <w:noProof/>
+            <w:webHidden/>
+          </w:rPr>
+          <w:tab/>
+        </w:r>
+        <w:r>
+          <w:rPr>
+            <w:noProof/>
+            <w:webHidden/>
+          </w:rPr>
+          <w:fldChar w:fldCharType="begin"/>
+        </w:r>
+        <w:r>
+          <w:rPr>
+            <w:noProof/>
+            <w:webHidden/>
+          </w:rPr>
+          <w:instrText xml:space="preserve"> PAGEREF _Toc16347471 \h </w:instrText>
+        </w:r>
+        <w:r>
+          <w:rPr>
+            <w:noProof/>
+            <w:webHidden/>
+          </w:rPr>
+        </w:r>
+        <w:r>
+          <w:rPr>
+            <w:noProof/>
+            <w:webHidden/>
+          </w:rPr>
+          <w:fldChar w:fldCharType="separate"/>
+        </w:r>
+        <w:r>
+          <w:rPr>
+            <w:noProof/>
+            <w:webHidden/>
+          </w:rPr>
+          <w:t>1</w:t>
+        </w:r>
+        <w:r>
+          <w:rPr>
+            <w:noProof/>
+            <w:webHidden/>
+          </w:rPr>
+          <w:fldChar w:fldCharType="end"/>
+        </w:r>
+      </w:hyperlink>
+    </w:p>
+    <w:p>
+      <w:pPr>
+        <w:pStyle w:val="TOC1"/>
+        <w:tabs>
+          <w:tab w:val="left" w:pos="480"/>
+          <w:tab w:val="right" w:leader="dot" w:pos="9396"/>
+        </w:tabs>
+        <w:rPr>
+          <w:rFonts w:asciiTheme="minorHAnsi" w:hAnsiTheme="minorHAnsi" w:cstheme="minorBidi"/>
+          <w:noProof/>
+        </w:rPr>
+      </w:pPr>
+      <w:hyperlink w:anchor="_Toc16347472" w:history="1">
+        <w:r>
+          <w:rPr>
+            <w:rStyle w:val="Hyperlink"/>
+            <w:noProof/>
+            <w:lang w:val="en-US"/>
+          </w:rPr>
+          <w:t>6.</w:t>
+        </w:r>
+        <w:r>
+          <w:rPr>
+            <w:rFonts w:asciiTheme="minorHAnsi" w:hAnsiTheme="minorHAnsi" w:cstheme="minorBidi"/>
+            <w:noProof/>
+          </w:rPr>
+          <w:tab/>
+        </w:r>
+        <w:r>
+          <w:rPr>
+            <w:rStyle w:val="Hyperlink"/>
+            <w:noProof/>
+            <w:lang w:val="en-US"/>
+          </w:rPr>
+          <w:t>Next steps</w:t>
+        </w:r>
+        <w:r>
+          <w:rPr>
+            <w:noProof/>
+            <w:webHidden/>
+          </w:rPr>
+          <w:tab/>
+        </w:r>
+        <w:r>
+          <w:rPr>
+            <w:noProof/>
+            <w:webHidden/>
+          </w:rPr>
+          <w:fldChar w:fldCharType="begin"/>
+        </w:r>
+        <w:r>
+          <w:rPr>
+            <w:noProof/>
+            <w:webHidden/>
+          </w:rPr>
+          <w:instrText xml:space="preserve"> PAGEREF _Toc16347472 \h </w:instrText>
+        </w:r>
+        <w:r>
+          <w:rPr>
+            <w:noProof/>
+            <w:webHidden/>
+          </w:rPr>
+        </w:r>
+        <w:r>
+          <w:rPr>
+            <w:noProof/>
+            <w:webHidden/>
+          </w:rPr>
+          <w:fldChar w:fldCharType="separate"/>
+        </w:r>
+        <w:r>
+          <w:rPr>
+            <w:noProof/>
+            <w:webHidden/>
+          </w:rPr>
+          <w:t>1</w:t>
+        </w:r>
+        <w:r>
+          <w:rPr>
+            <w:noProof/>
+            <w:webHidden/>
+          </w:rPr>
+          <w:fldChar w:fldCharType="end"/>
+        </w:r>
+      </w:hyperlink>
+    </w:p>
+    <w:p>
+      <w:pPr>
+        <w:pStyle w:val="TOC2"/>
+        <w:tabs>
+          <w:tab w:val="left" w:pos="960"/>
+          <w:tab w:val="right" w:leader="dot" w:pos="9396"/>
+        </w:tabs>
+        <w:rPr>
+          <w:rFonts w:asciiTheme="minorHAnsi" w:hAnsiTheme="minorHAnsi" w:cstheme="minorBidi"/>
+          <w:noProof/>
+        </w:rPr>
+      </w:pPr>
+      <w:hyperlink w:anchor="_Toc16347473" w:history="1">
+        <w:r>
+          <w:rPr>
+            <w:rStyle w:val="Hyperlink"/>
+            <w:noProof/>
+            <w:lang w:val="en-US"/>
+          </w:rPr>
+          <w:t>6.1.</w:t>
+        </w:r>
+        <w:r>
+          <w:rPr>
+            <w:rFonts w:asciiTheme="minorHAnsi" w:hAnsiTheme="minorHAnsi" w:cstheme="minorBidi"/>
+            <w:noProof/>
+          </w:rPr>
+          <w:tab/>
+        </w:r>
+        <w:r>
+          <w:rPr>
+            <w:rStyle w:val="Hyperlink"/>
+            <w:noProof/>
+            <w:lang w:val="en-US"/>
+          </w:rPr>
+          <w:t>API authentication</w:t>
+        </w:r>
+        <w:r>
+          <w:rPr>
+            <w:noProof/>
+            <w:webHidden/>
+          </w:rPr>
+          <w:tab/>
+        </w:r>
+        <w:r>
+          <w:rPr>
+            <w:noProof/>
+            <w:webHidden/>
+          </w:rPr>
+          <w:fldChar w:fldCharType="begin"/>
+        </w:r>
+        <w:r>
+          <w:rPr>
+            <w:noProof/>
+            <w:webHidden/>
+          </w:rPr>
+          <w:instrText xml:space="preserve"> PAGEREF _Toc16347473 \h </w:instrText>
+        </w:r>
+        <w:r>
+          <w:rPr>
+            <w:noProof/>
+            <w:webHidden/>
+          </w:rPr>
+        </w:r>
+        <w:r>
+          <w:rPr>
+            <w:noProof/>
+            <w:webHidden/>
+          </w:rPr>
+          <w:fldChar w:fldCharType="separate"/>
+        </w:r>
+        <w:r>
+          <w:rPr>
+            <w:noProof/>
+            <w:webHidden/>
+          </w:rPr>
+          <w:t>1</w:t>
+        </w:r>
+        <w:r>
+          <w:rPr>
+            <w:noProof/>
+            <w:webHidden/>
+          </w:rPr>
+          <w:fldChar w:fldCharType="end"/>
+        </w:r>
+      </w:hyperlink>
+    </w:p>
+    <w:p>
+      <w:pPr>
+        <w:pStyle w:val="TOC2"/>
+        <w:tabs>
+          <w:tab w:val="left" w:pos="960"/>
+          <w:tab w:val="right" w:leader="dot" w:pos="9396"/>
+        </w:tabs>
+        <w:rPr>
+          <w:rFonts w:asciiTheme="minorHAnsi" w:hAnsiTheme="minorHAnsi" w:cstheme="minorBidi"/>
+          <w:noProof/>
+        </w:rPr>
+      </w:pPr>
+      <w:hyperlink w:anchor="_Toc16347474" w:history="1">
+        <w:r>
+          <w:rPr>
+            <w:rStyle w:val="Hyperlink"/>
+            <w:noProof/>
+            <w:lang w:val="en-US"/>
+          </w:rPr>
+          <w:t>6.2.</w:t>
+        </w:r>
+        <w:r>
+          <w:rPr>
+            <w:rFonts w:asciiTheme="minorHAnsi" w:hAnsiTheme="minorHAnsi" w:cstheme="minorBidi"/>
+            <w:noProof/>
+          </w:rPr>
+          <w:tab/>
+        </w:r>
+        <w:r>
+          <w:rPr>
+            <w:rStyle w:val="Hyperlink"/>
+            <w:noProof/>
+            <w:lang w:val="en-US"/>
+          </w:rPr>
+          <w:t>Report to a message queue</w:t>
+        </w:r>
+        <w:r>
+          <w:rPr>
+            <w:noProof/>
+            <w:webHidden/>
+          </w:rPr>
+          <w:tab/>
+        </w:r>
+        <w:r>
+          <w:rPr>
+            <w:noProof/>
+            <w:webHidden/>
+          </w:rPr>
+          <w:fldChar w:fldCharType="begin"/>
+        </w:r>
+        <w:r>
+          <w:rPr>
+            <w:noProof/>
+            <w:webHidden/>
+          </w:rPr>
+          <w:instrText xml:space="preserve"> PAGEREF _Toc16347474 \h </w:instrText>
+        </w:r>
+        <w:r>
+          <w:rPr>
+            <w:noProof/>
+            <w:webHidden/>
+          </w:rPr>
+        </w:r>
+        <w:r>
+          <w:rPr>
+            <w:noProof/>
+            <w:webHidden/>
+          </w:rPr>
+          <w:fldChar w:fldCharType="separate"/>
+        </w:r>
+        <w:r>
+          <w:rPr>
+            <w:noProof/>
+            <w:webHidden/>
+          </w:rPr>
+          <w:t>1</w:t>
+        </w:r>
+        <w:r>
+          <w:rPr>
+            <w:noProof/>
+            <w:webHidden/>
+          </w:rPr>
+          <w:fldChar w:fldCharType="end"/>
+        </w:r>
+      </w:hyperlink>
+    </w:p>
+    <w:p>
+      <w:pPr>
+        <w:pStyle w:val="TOC2"/>
+        <w:tabs>
+          <w:tab w:val="left" w:pos="960"/>
+          <w:tab w:val="right" w:leader="dot" w:pos="9396"/>
+        </w:tabs>
+        <w:rPr>
+          <w:rFonts w:asciiTheme="minorHAnsi" w:hAnsiTheme="minorHAnsi" w:cstheme="minorBidi"/>
+          <w:noProof/>
+        </w:rPr>
+      </w:pPr>
+      <w:hyperlink w:anchor="_Toc16347475" w:history="1">
+        <w:r>
+          <w:rPr>
+            <w:rStyle w:val="Hyperlink"/>
+            <w:noProof/>
+            <w:lang w:val="en-US"/>
+          </w:rPr>
+          <w:t>6.3.</w:t>
+        </w:r>
+        <w:r>
+          <w:rPr>
+            <w:rFonts w:asciiTheme="minorHAnsi" w:hAnsiTheme="minorHAnsi" w:cstheme="minorBidi"/>
+            <w:noProof/>
+          </w:rPr>
+          <w:tab/>
+        </w:r>
+        <w:r>
+          <w:rPr>
+            <w:rStyle w:val="Hyperlink"/>
+            <w:noProof/>
+            <w:lang w:val="en-US"/>
+          </w:rPr>
+          <w:t>Add UPDATE / PATCH methods support to the administration API endpoint</w:t>
+        </w:r>
+        <w:r>
+          <w:rPr>
+            <w:noProof/>
+            <w:webHidden/>
+          </w:rPr>
+          <w:tab/>
+        </w:r>
+        <w:r>
+          <w:rPr>
+            <w:noProof/>
+            <w:webHidden/>
+          </w:rPr>
+          <w:fldChar w:fldCharType="begin"/>
+        </w:r>
+        <w:r>
+          <w:rPr>
+            <w:noProof/>
+            <w:webHidden/>
+          </w:rPr>
+          <w:instrText xml:space="preserve"> PAGEREF _Toc16347475 \h </w:instrText>
+        </w:r>
+        <w:r>
+          <w:rPr>
+            <w:noProof/>
+            <w:webHidden/>
+          </w:rPr>
+        </w:r>
+        <w:r>
+          <w:rPr>
+            <w:noProof/>
+            <w:webHidden/>
+          </w:rPr>
+          <w:fldChar w:fldCharType="separate"/>
+        </w:r>
+        <w:r>
+          <w:rPr>
+            <w:noProof/>
+            <w:webHidden/>
+          </w:rPr>
+          <w:t>1</w:t>
+        </w:r>
+        <w:r>
+          <w:rPr>
+            <w:noProof/>
+            <w:webHidden/>
+          </w:rPr>
+          <w:fldChar w:fldCharType="end"/>
+        </w:r>
+      </w:hyperlink>
+    </w:p>
+    <w:p>
+      <w:r>
+        <w:fldChar w:fldCharType="end"/>
+      </w:r>
+    </w:p>
+    <w:p>
+      <w:pPr>
         <w:pStyle w:val="Heading1"/>
-      </w:pPr>
-      <w:r>
-        <w:rPr>
-          <w:b w:val="0"/>
-          <w:bCs w:val="0"/>
-          <w:kern w:val="0"/>
-          <w:sz w:val="24"/>
-          <w:szCs w:val="24"/>
-        </w:rPr>
-        <w:fldChar w:fldCharType="end"/>
-      </w:r>
-      <w:bookmarkStart w:id="2" w:name="_Toc16338038"/>
-      <w:bookmarkStart w:id="3" w:name="_GoBack"/>
-      <w:bookmarkEnd w:id="3"/>
-      <w:r>
+        <w:rPr>
+          <w:lang w:val="en-US"/>
+        </w:rPr>
+      </w:pPr>
+      <w:bookmarkStart w:id="6" w:name="_Toc16338038"/>
+      <w:bookmarkStart w:id="7" w:name="_Toc16344810"/>
+      <w:bookmarkStart w:id="8" w:name="_Toc16347456"/>
+      <w:r>
+        <w:rPr>
+          <w:lang w:val="en-US"/>
+        </w:rPr>
         <w:t>Introduction</w:t>
       </w:r>
-      <w:bookmarkEnd w:id="2"/>
+      <w:bookmarkEnd w:id="6"/>
+      <w:bookmarkEnd w:id="7"/>
+      <w:bookmarkEnd w:id="8"/>
     </w:p>
     <w:p>
       <w:pPr>
         <w:pStyle w:val="Heading2"/>
-      </w:pPr>
-      <w:bookmarkStart w:id="4" w:name="_Toc16338039"/>
-      <w:r>
-        <w:t xml:space="preserve">Document </w:t>
-      </w:r>
-      <w:proofErr w:type="spellStart"/>
-      <w:r>
-        <w:t>Purpose</w:t>
-      </w:r>
-      <w:bookmarkEnd w:id="4"/>
-      <w:proofErr w:type="spellEnd"/>
+        <w:rPr>
+          <w:lang w:val="en-US"/>
+        </w:rPr>
+      </w:pPr>
+      <w:bookmarkStart w:id="9" w:name="_Toc16338039"/>
+      <w:bookmarkStart w:id="10" w:name="_Toc16344811"/>
+      <w:bookmarkStart w:id="11" w:name="_Toc16347457"/>
+      <w:r>
+        <w:rPr>
+          <w:lang w:val="en-US"/>
+        </w:rPr>
+        <w:t>Document Purpose</w:t>
+      </w:r>
+      <w:bookmarkEnd w:id="9"/>
+      <w:bookmarkEnd w:id="10"/>
+      <w:bookmarkEnd w:id="11"/>
     </w:p>
     <w:p>
       <w:pPr>
@@ -1524,7 +2391,6 @@
           <w:color w:val="000000"/>
           <w:lang w:val="en-US"/>
         </w:rPr>
-        <w:lastRenderedPageBreak/>
         <w:t xml:space="preserve">This document describes the overall architecture, usage and internal flow of </w:t>
       </w:r>
       <w:proofErr w:type="spellStart"/>
@@ -1575,12 +2441,22 @@
     <w:p>
       <w:pPr>
         <w:pStyle w:val="Heading2"/>
-      </w:pPr>
-      <w:bookmarkStart w:id="5" w:name="_Toc16338040"/>
-      <w:r>
+        <w:rPr>
+          <w:lang w:val="en-US"/>
+        </w:rPr>
+      </w:pPr>
+      <w:bookmarkStart w:id="12" w:name="_Toc16338040"/>
+      <w:bookmarkStart w:id="13" w:name="_Toc16344812"/>
+      <w:bookmarkStart w:id="14" w:name="_Toc16347458"/>
+      <w:r>
+        <w:rPr>
+          <w:lang w:val="en-US"/>
+        </w:rPr>
         <w:t>Document Inputs</w:t>
       </w:r>
-      <w:bookmarkEnd w:id="5"/>
+      <w:bookmarkEnd w:id="12"/>
+      <w:bookmarkEnd w:id="13"/>
+      <w:bookmarkEnd w:id="14"/>
     </w:p>
     <w:p>
       <w:pPr>
@@ -1688,17 +2564,22 @@
     <w:p>
       <w:pPr>
         <w:pStyle w:val="Heading2"/>
-      </w:pPr>
-      <w:bookmarkStart w:id="6" w:name="_Toc16338041"/>
-      <w:proofErr w:type="spellStart"/>
-      <w:r>
-        <w:t>Intended</w:t>
-      </w:r>
-      <w:proofErr w:type="spellEnd"/>
-      <w:r>
-        <w:t xml:space="preserve"> Audience</w:t>
-      </w:r>
-      <w:bookmarkEnd w:id="6"/>
+        <w:rPr>
+          <w:lang w:val="en-US"/>
+        </w:rPr>
+      </w:pPr>
+      <w:bookmarkStart w:id="15" w:name="_Toc16338041"/>
+      <w:bookmarkStart w:id="16" w:name="_Toc16344813"/>
+      <w:bookmarkStart w:id="17" w:name="_Toc16347459"/>
+      <w:r>
+        <w:rPr>
+          <w:lang w:val="en-US"/>
+        </w:rPr>
+        <w:t>Intended Audience</w:t>
+      </w:r>
+      <w:bookmarkEnd w:id="15"/>
+      <w:bookmarkEnd w:id="16"/>
+      <w:bookmarkEnd w:id="17"/>
     </w:p>
     <w:p>
       <w:pPr>
@@ -1721,12 +2602,22 @@
     <w:p>
       <w:pPr>
         <w:pStyle w:val="Heading1"/>
-      </w:pPr>
-      <w:bookmarkStart w:id="7" w:name="_Toc16338042"/>
-      <w:r>
+        <w:rPr>
+          <w:lang w:val="en-US"/>
+        </w:rPr>
+      </w:pPr>
+      <w:bookmarkStart w:id="18" w:name="_Toc16338042"/>
+      <w:bookmarkStart w:id="19" w:name="_Toc16344814"/>
+      <w:bookmarkStart w:id="20" w:name="_Toc16347460"/>
+      <w:r>
+        <w:rPr>
+          <w:lang w:val="en-US"/>
+        </w:rPr>
         <w:t>Solution architecture</w:t>
       </w:r>
-      <w:bookmarkEnd w:id="7"/>
+      <w:bookmarkEnd w:id="18"/>
+      <w:bookmarkEnd w:id="19"/>
+      <w:bookmarkEnd w:id="20"/>
     </w:p>
     <w:p>
       <w:pPr>
@@ -1801,12 +2692,13 @@
       <w:r>
         <w:rPr>
           <w:rFonts w:eastAsia="Times New Roman"/>
+          <w:noProof/>
           <w:lang w:val="en-US"/>
         </w:rPr>
         <w:drawing>
-          <wp:inline distT="0" distB="0" distL="0" distR="0" wp14:anchorId="13A34497" wp14:editId="3EF63E25">
-            <wp:extent cx="5972810" cy="3359785"/>
-            <wp:effectExtent l="0" t="0" r="0" b="5715"/>
+          <wp:inline distT="0" distB="0" distL="0" distR="0" wp14:anchorId="13A34497" wp14:editId="2A451CDB">
+            <wp:extent cx="8534198" cy="4800600"/>
+            <wp:effectExtent l="0" t="0" r="635" b="0"/>
             <wp:docPr id="1" name="Picture 1"/>
             <wp:cNvGraphicFramePr>
               <a:graphicFrameLocks xmlns:a="http://schemas.openxmlformats.org/drawingml/2006/main" noChangeAspect="1"/>
@@ -1827,7 +2719,7 @@
                   <pic:spPr>
                     <a:xfrm>
                       <a:off x="0" y="0"/>
-                      <a:ext cx="5972810" cy="3359785"/>
+                      <a:ext cx="8543494" cy="4805829"/>
                     </a:xfrm>
                     <a:prstGeom prst="rect">
                       <a:avLst/>
@@ -1867,7 +2759,6 @@
           <w:color w:val="000000"/>
           <w:lang w:val="en-US"/>
         </w:rPr>
-        <w:lastRenderedPageBreak/>
         <w:t>An administrator records the mapping of a parking lot in the parking lots cloud platform, with a pricing policy and all included parking slots</w:t>
       </w:r>
       <w:r>
@@ -1919,6 +2810,7 @@
         <w:jc w:val="both"/>
         <w:rPr>
           <w:rFonts w:eastAsia="Times New Roman"/>
+          <w:lang w:val="en-US"/>
         </w:rPr>
       </w:pPr>
       <w:r>
@@ -1926,21 +2818,7 @@
           <w:rFonts w:eastAsia="Times New Roman"/>
           <w:lang w:val="en-US"/>
         </w:rPr>
-        <w:t xml:space="preserve">At the parking gate, the </w:t>
-      </w:r>
-      <w:r>
-        <w:rPr>
-          <w:rFonts w:eastAsia="Times New Roman"/>
-          <w:lang w:val="en-US"/>
-        </w:rPr>
-        <w:t>license plate is recognized by a camera</w:t>
-      </w:r>
-      <w:r>
-        <w:rPr>
-          <w:rFonts w:eastAsia="Times New Roman"/>
-          <w:lang w:val="en-US"/>
-        </w:rPr>
-        <w:t xml:space="preserve"> and is sent to the parking lots cloud platform to request exit. If the payment has been processed, the vehicle is allowed to exit the parking lot. </w:t>
+        <w:t xml:space="preserve">At the parking gate, the license plate is recognized by a camera and is sent to the parking lots cloud platform to request exit. If the payment has been processed, the vehicle is allowed to exit the parking lot. </w:t>
       </w:r>
     </w:p>
     <w:p>
@@ -1960,14 +2838,18 @@
           <w:lang w:val="en-US"/>
         </w:rPr>
       </w:pPr>
-      <w:bookmarkStart w:id="8" w:name="_Toc16338043"/>
+      <w:bookmarkStart w:id="21" w:name="_Toc16338043"/>
+      <w:bookmarkStart w:id="22" w:name="_Toc16344815"/>
+      <w:bookmarkStart w:id="23" w:name="_Toc16347461"/>
       <w:r>
         <w:rPr>
           <w:lang w:val="en-US"/>
         </w:rPr>
         <w:t>Components description</w:t>
       </w:r>
-      <w:bookmarkEnd w:id="8"/>
+      <w:bookmarkEnd w:id="21"/>
+      <w:bookmarkEnd w:id="22"/>
+      <w:bookmarkEnd w:id="23"/>
     </w:p>
     <w:p>
       <w:pPr>
@@ -1976,14 +2858,18 @@
           <w:lang w:val="en-US"/>
         </w:rPr>
       </w:pPr>
-      <w:bookmarkStart w:id="9" w:name="_Toc16338044"/>
+      <w:bookmarkStart w:id="24" w:name="_Toc16338044"/>
+      <w:bookmarkStart w:id="25" w:name="_Toc16344816"/>
+      <w:bookmarkStart w:id="26" w:name="_Toc16347462"/>
       <w:r>
         <w:rPr>
           <w:lang w:val="en-US"/>
         </w:rPr>
         <w:t>Parking lots global API</w:t>
       </w:r>
-      <w:bookmarkEnd w:id="9"/>
+      <w:bookmarkEnd w:id="24"/>
+      <w:bookmarkEnd w:id="25"/>
+      <w:bookmarkEnd w:id="26"/>
     </w:p>
     <w:p>
       <w:pPr>
@@ -1992,14 +2878,18 @@
           <w:lang w:val="en-US"/>
         </w:rPr>
       </w:pPr>
-      <w:bookmarkStart w:id="10" w:name="_Toc16338045"/>
+      <w:bookmarkStart w:id="27" w:name="_Toc16338045"/>
+      <w:bookmarkStart w:id="28" w:name="_Toc16344817"/>
+      <w:bookmarkStart w:id="29" w:name="_Toc16347463"/>
       <w:r>
         <w:rPr>
           <w:lang w:val="en-US"/>
         </w:rPr>
         <w:t>Administration API</w:t>
       </w:r>
-      <w:bookmarkEnd w:id="10"/>
+      <w:bookmarkEnd w:id="27"/>
+      <w:bookmarkEnd w:id="28"/>
+      <w:bookmarkEnd w:id="29"/>
     </w:p>
     <w:p>
       <w:pPr>
@@ -2017,21 +2907,7 @@
         <w:rPr>
           <w:lang w:val="en-US"/>
         </w:rPr>
-        <w:t xml:space="preserve">ng lots administration </w:t>
-      </w:r>
-      <w:proofErr w:type="spellStart"/>
-      <w:r>
-        <w:rPr>
-          <w:lang w:val="en-US"/>
-        </w:rPr>
-        <w:t xml:space="preserve">API </w:t>
-      </w:r>
-      <w:proofErr w:type="spellEnd"/>
-      <w:r>
-        <w:rPr>
-          <w:lang w:val="en-US"/>
-        </w:rPr>
-        <w:t>is able to record a parking lot with a pricing policy and a list of parking slots</w:t>
+        <w:t>ng lots administration API is able to record a parking lot with a pricing policy and a list of parking slots</w:t>
       </w:r>
     </w:p>
     <w:p>
@@ -2041,14 +2917,18 @@
           <w:lang w:val="en-US"/>
         </w:rPr>
       </w:pPr>
-      <w:bookmarkStart w:id="11" w:name="_Toc16338046"/>
+      <w:bookmarkStart w:id="30" w:name="_Toc16338046"/>
+      <w:bookmarkStart w:id="31" w:name="_Toc16344818"/>
+      <w:bookmarkStart w:id="32" w:name="_Toc16347464"/>
       <w:r>
         <w:rPr>
           <w:lang w:val="en-US"/>
         </w:rPr>
         <w:t>Parking lots API</w:t>
       </w:r>
-      <w:bookmarkEnd w:id="11"/>
+      <w:bookmarkEnd w:id="30"/>
+      <w:bookmarkEnd w:id="31"/>
+      <w:bookmarkEnd w:id="32"/>
     </w:p>
     <w:p>
       <w:pPr>
@@ -2082,72 +2962,43 @@
     <w:p>
       <w:pPr>
         <w:pStyle w:val="Heading3"/>
-      </w:pPr>
-      <w:bookmarkStart w:id="12" w:name="_Toc16338047"/>
-      <w:r>
+        <w:rPr>
+          <w:lang w:val="en-US"/>
+        </w:rPr>
+      </w:pPr>
+      <w:bookmarkStart w:id="33" w:name="_Toc16338047"/>
+      <w:bookmarkStart w:id="34" w:name="_Toc16344819"/>
+      <w:bookmarkStart w:id="35" w:name="_Toc16347465"/>
+      <w:r>
+        <w:rPr>
+          <w:lang w:val="en-US"/>
+        </w:rPr>
         <w:t>API documentation</w:t>
       </w:r>
-      <w:bookmarkEnd w:id="12"/>
+      <w:bookmarkEnd w:id="33"/>
+      <w:bookmarkEnd w:id="34"/>
+      <w:bookmarkEnd w:id="35"/>
     </w:p>
     <w:p>
       <w:pPr>
         <w:rPr>
           <w:rFonts w:eastAsia="Times New Roman"/>
+          <w:lang w:val="en-US"/>
         </w:rPr>
       </w:pPr>
       <w:r>
         <w:rPr>
           <w:rFonts w:eastAsia="Times New Roman"/>
-        </w:rPr>
-        <w:t xml:space="preserve">The API documentation </w:t>
-      </w:r>
-      <w:proofErr w:type="spellStart"/>
-      <w:r>
-        <w:rPr>
-          <w:rFonts w:eastAsia="Times New Roman"/>
-        </w:rPr>
-        <w:t>is</w:t>
-      </w:r>
-      <w:proofErr w:type="spellEnd"/>
-      <w:r>
-        <w:rPr>
-          <w:rFonts w:eastAsia="Times New Roman"/>
-        </w:rPr>
-        <w:t xml:space="preserve"> </w:t>
-      </w:r>
-      <w:proofErr w:type="spellStart"/>
-      <w:r>
-        <w:rPr>
-          <w:rFonts w:eastAsia="Times New Roman"/>
-        </w:rPr>
-        <w:t>available</w:t>
-      </w:r>
-      <w:proofErr w:type="spellEnd"/>
-      <w:r>
-        <w:rPr>
-          <w:rFonts w:eastAsia="Times New Roman"/>
-        </w:rPr>
-        <w:t xml:space="preserve"> </w:t>
-      </w:r>
-      <w:proofErr w:type="spellStart"/>
-      <w:r>
-        <w:rPr>
-          <w:rFonts w:eastAsia="Times New Roman"/>
-        </w:rPr>
-        <w:t>here</w:t>
-      </w:r>
-      <w:proofErr w:type="spellEnd"/>
-      <w:r>
-        <w:rPr>
-          <w:rFonts w:eastAsia="Times New Roman"/>
-        </w:rPr>
-        <w:t xml:space="preserve"> : </w:t>
+          <w:lang w:val="en-US"/>
+        </w:rPr>
+        <w:t xml:space="preserve">The API documentation is available here : </w:t>
       </w:r>
       <w:hyperlink r:id="rId6" w:history="1">
         <w:r>
           <w:rPr>
             <w:rStyle w:val="Hyperlink"/>
             <w:rFonts w:eastAsia="Times New Roman"/>
+            <w:lang w:val="en-US"/>
           </w:rPr>
           <w:t>API documentation</w:t>
         </w:r>
@@ -2155,6 +3006,7 @@
       <w:r>
         <w:rPr>
           <w:rFonts w:eastAsia="Times New Roman"/>
+          <w:lang w:val="en-US"/>
         </w:rPr>
         <w:t xml:space="preserve"> </w:t>
       </w:r>
@@ -2212,14 +3064,18 @@
           <w:lang w:val="en-US"/>
         </w:rPr>
       </w:pPr>
-      <w:bookmarkStart w:id="13" w:name="_Toc16338048"/>
+      <w:bookmarkStart w:id="36" w:name="_Toc16338048"/>
+      <w:bookmarkStart w:id="37" w:name="_Toc16344820"/>
+      <w:bookmarkStart w:id="38" w:name="_Toc16347466"/>
       <w:r>
         <w:rPr>
           <w:lang w:val="en-US"/>
         </w:rPr>
         <w:t>Administrator web interface</w:t>
       </w:r>
-      <w:bookmarkEnd w:id="13"/>
+      <w:bookmarkEnd w:id="36"/>
+      <w:bookmarkEnd w:id="37"/>
+      <w:bookmarkEnd w:id="38"/>
     </w:p>
     <w:p>
       <w:pPr>
@@ -2242,18 +3098,308 @@
     </w:p>
     <w:p>
       <w:pPr>
+        <w:pStyle w:val="Heading3"/>
+        <w:rPr>
+          <w:lang w:val="en-US"/>
+        </w:rPr>
+      </w:pPr>
+      <w:bookmarkStart w:id="39" w:name="_Toc16347467"/>
+      <w:r>
+        <w:rPr>
+          <w:lang w:val="en-US"/>
+        </w:rPr>
+        <w:t>API calls</w:t>
+      </w:r>
+      <w:bookmarkEnd w:id="39"/>
+    </w:p>
+    <w:p>
+      <w:pPr>
+        <w:rPr>
+          <w:lang w:val="en-US"/>
+        </w:rPr>
+      </w:pPr>
+      <w:r>
+        <w:rPr>
+          <w:lang w:val="en-US"/>
+        </w:rPr>
+        <w:t>The web interface shall call the following APIs:</w:t>
+      </w:r>
+    </w:p>
+    <w:p>
+      <w:pPr>
+        <w:pStyle w:val="ListParagraph"/>
+        <w:numPr>
+          <w:ilvl w:val="0"/>
+          <w:numId w:val="5"/>
+        </w:numPr>
+        <w:rPr>
+          <w:rFonts w:eastAsia="Times New Roman"/>
+          <w:lang w:val="en-US"/>
+        </w:rPr>
+      </w:pPr>
+      <w:r>
+        <w:rPr>
+          <w:lang w:val="en-US"/>
+        </w:rPr>
+        <w:t xml:space="preserve">To create a new parking lot: </w:t>
+      </w:r>
+      <w:hyperlink r:id="rId8" w:anchor="adminParkingLotsPost" w:history="1">
+        <w:r>
+          <w:rPr>
+            <w:rFonts w:ascii="Courier New" w:eastAsia="Times New Roman" w:hAnsi="Courier New" w:cs="Courier New"/>
+            <w:color w:val="0000FF"/>
+            <w:sz w:val="20"/>
+            <w:szCs w:val="20"/>
+            <w:u w:val="single"/>
+            <w:lang w:val="en-US"/>
+          </w:rPr>
+          <w:t>POST /admin/</w:t>
+        </w:r>
+        <w:proofErr w:type="spellStart"/>
+        <w:r>
+          <w:rPr>
+            <w:rFonts w:ascii="Courier New" w:eastAsia="Times New Roman" w:hAnsi="Courier New" w:cs="Courier New"/>
+            <w:color w:val="0000FF"/>
+            <w:sz w:val="20"/>
+            <w:szCs w:val="20"/>
+            <w:u w:val="single"/>
+            <w:lang w:val="en-US"/>
+          </w:rPr>
+          <w:t>parkingLots</w:t>
+        </w:r>
+        <w:proofErr w:type="spellEnd"/>
+      </w:hyperlink>
+    </w:p>
+    <w:p>
+      <w:pPr>
+        <w:pStyle w:val="ListParagraph"/>
+        <w:numPr>
+          <w:ilvl w:val="0"/>
+          <w:numId w:val="5"/>
+        </w:numPr>
+        <w:rPr>
+          <w:rFonts w:eastAsia="Times New Roman"/>
+          <w:lang w:val="en-US"/>
+        </w:rPr>
+      </w:pPr>
+      <w:r>
+        <w:rPr>
+          <w:lang w:val="en-US"/>
+        </w:rPr>
+        <w:t xml:space="preserve">To delete parking lot: </w:t>
+      </w:r>
+      <w:hyperlink r:id="rId9" w:anchor="adminParkingLotsParkingLotRefDelete" w:history="1">
+        <w:r>
+          <w:rPr>
+            <w:rFonts w:ascii="Courier New" w:eastAsia="Times New Roman" w:hAnsi="Courier New" w:cs="Courier New"/>
+            <w:color w:val="0000FF"/>
+            <w:sz w:val="20"/>
+            <w:szCs w:val="20"/>
+            <w:u w:val="single"/>
+            <w:lang w:val="en-US"/>
+          </w:rPr>
+          <w:t>DELETE /admin/</w:t>
+        </w:r>
+        <w:proofErr w:type="spellStart"/>
+        <w:r>
+          <w:rPr>
+            <w:rFonts w:ascii="Courier New" w:eastAsia="Times New Roman" w:hAnsi="Courier New" w:cs="Courier New"/>
+            <w:color w:val="0000FF"/>
+            <w:sz w:val="20"/>
+            <w:szCs w:val="20"/>
+            <w:u w:val="single"/>
+            <w:lang w:val="en-US"/>
+          </w:rPr>
+          <w:t>parkingLots</w:t>
+        </w:r>
+        <w:proofErr w:type="spellEnd"/>
+        <w:r>
+          <w:rPr>
+            <w:rFonts w:ascii="Courier New" w:eastAsia="Times New Roman" w:hAnsi="Courier New" w:cs="Courier New"/>
+            <w:color w:val="0000FF"/>
+            <w:sz w:val="20"/>
+            <w:szCs w:val="20"/>
+            <w:u w:val="single"/>
+            <w:lang w:val="en-US"/>
+          </w:rPr>
+          <w:t>/{</w:t>
+        </w:r>
+        <w:proofErr w:type="spellStart"/>
+        <w:r>
+          <w:rPr>
+            <w:rFonts w:ascii="Courier New" w:eastAsia="Times New Roman" w:hAnsi="Courier New" w:cs="Courier New"/>
+            <w:color w:val="0000FF"/>
+            <w:sz w:val="20"/>
+            <w:szCs w:val="20"/>
+            <w:u w:val="single"/>
+            <w:lang w:val="en-US"/>
+          </w:rPr>
+          <w:t>parkingLotRef</w:t>
+        </w:r>
+        <w:proofErr w:type="spellEnd"/>
+        <w:r>
+          <w:rPr>
+            <w:rFonts w:ascii="Courier New" w:eastAsia="Times New Roman" w:hAnsi="Courier New" w:cs="Courier New"/>
+            <w:color w:val="0000FF"/>
+            <w:sz w:val="20"/>
+            <w:szCs w:val="20"/>
+            <w:u w:val="single"/>
+            <w:lang w:val="en-US"/>
+          </w:rPr>
+          <w:t xml:space="preserve">} </w:t>
+        </w:r>
+      </w:hyperlink>
+    </w:p>
+    <w:p>
+      <w:pPr>
+        <w:pStyle w:val="ListParagraph"/>
+        <w:numPr>
+          <w:ilvl w:val="0"/>
+          <w:numId w:val="5"/>
+        </w:numPr>
+        <w:rPr>
+          <w:rFonts w:eastAsia="Times New Roman"/>
+          <w:lang w:val="en-US"/>
+        </w:rPr>
+      </w:pPr>
+      <w:r>
+        <w:rPr>
+          <w:lang w:val="en-US"/>
+        </w:rPr>
+        <w:t xml:space="preserve">To view parking lot: </w:t>
+      </w:r>
+      <w:hyperlink r:id="rId10" w:anchor="adminParkingLotsParkingLotRefGet" w:history="1">
+        <w:r>
+          <w:rPr>
+            <w:rFonts w:ascii="Courier New" w:eastAsia="Times New Roman" w:hAnsi="Courier New" w:cs="Courier New"/>
+            <w:color w:val="0000FF"/>
+            <w:sz w:val="20"/>
+            <w:szCs w:val="20"/>
+            <w:u w:val="single"/>
+            <w:lang w:val="en-US"/>
+          </w:rPr>
+          <w:t>GET /admin/</w:t>
+        </w:r>
+        <w:proofErr w:type="spellStart"/>
+        <w:r>
+          <w:rPr>
+            <w:rFonts w:ascii="Courier New" w:eastAsia="Times New Roman" w:hAnsi="Courier New" w:cs="Courier New"/>
+            <w:color w:val="0000FF"/>
+            <w:sz w:val="20"/>
+            <w:szCs w:val="20"/>
+            <w:u w:val="single"/>
+            <w:lang w:val="en-US"/>
+          </w:rPr>
+          <w:t>parkingLots</w:t>
+        </w:r>
+        <w:proofErr w:type="spellEnd"/>
+        <w:r>
+          <w:rPr>
+            <w:rFonts w:ascii="Courier New" w:eastAsia="Times New Roman" w:hAnsi="Courier New" w:cs="Courier New"/>
+            <w:color w:val="0000FF"/>
+            <w:sz w:val="20"/>
+            <w:szCs w:val="20"/>
+            <w:u w:val="single"/>
+            <w:lang w:val="en-US"/>
+          </w:rPr>
+          <w:t>/{</w:t>
+        </w:r>
+        <w:proofErr w:type="spellStart"/>
+        <w:r>
+          <w:rPr>
+            <w:rFonts w:ascii="Courier New" w:eastAsia="Times New Roman" w:hAnsi="Courier New" w:cs="Courier New"/>
+            <w:color w:val="0000FF"/>
+            <w:sz w:val="20"/>
+            <w:szCs w:val="20"/>
+            <w:u w:val="single"/>
+            <w:lang w:val="en-US"/>
+          </w:rPr>
+          <w:t>parkingLotRef</w:t>
+        </w:r>
+        <w:proofErr w:type="spellEnd"/>
+        <w:r>
+          <w:rPr>
+            <w:rFonts w:ascii="Courier New" w:eastAsia="Times New Roman" w:hAnsi="Courier New" w:cs="Courier New"/>
+            <w:color w:val="0000FF"/>
+            <w:sz w:val="20"/>
+            <w:szCs w:val="20"/>
+            <w:u w:val="single"/>
+            <w:lang w:val="en-US"/>
+          </w:rPr>
+          <w:t>}</w:t>
+        </w:r>
+      </w:hyperlink>
+    </w:p>
+    <w:p>
+      <w:pPr>
+        <w:pStyle w:val="ListParagraph"/>
+        <w:numPr>
+          <w:ilvl w:val="0"/>
+          <w:numId w:val="5"/>
+        </w:numPr>
+        <w:rPr>
+          <w:rFonts w:eastAsia="Times New Roman"/>
+          <w:lang w:val="en-US"/>
+        </w:rPr>
+      </w:pPr>
+      <w:r>
+        <w:rPr>
+          <w:lang w:val="en-US"/>
+        </w:rPr>
+        <w:t xml:space="preserve">To view all parking lots: </w:t>
+      </w:r>
+      <w:hyperlink r:id="rId11" w:anchor="adminParkingLotsGet" w:history="1">
+        <w:r>
+          <w:rPr>
+            <w:rStyle w:val="Hyperlink"/>
+            <w:rFonts w:ascii="Courier New" w:eastAsia="Times New Roman" w:hAnsi="Courier New" w:cs="Courier New"/>
+            <w:sz w:val="20"/>
+            <w:szCs w:val="20"/>
+            <w:lang w:val="en-US"/>
+          </w:rPr>
+          <w:t>GET /admin/</w:t>
+        </w:r>
+        <w:proofErr w:type="spellStart"/>
+        <w:r>
+          <w:rPr>
+            <w:rStyle w:val="Hyperlink"/>
+            <w:rFonts w:ascii="Courier New" w:eastAsia="Times New Roman" w:hAnsi="Courier New" w:cs="Courier New"/>
+            <w:sz w:val="20"/>
+            <w:szCs w:val="20"/>
+            <w:lang w:val="en-US"/>
+          </w:rPr>
+          <w:t>parkingLots</w:t>
+        </w:r>
+        <w:proofErr w:type="spellEnd"/>
+      </w:hyperlink>
+    </w:p>
+    <w:p>
+      <w:pPr>
+        <w:rPr>
+          <w:rFonts w:eastAsia="Times New Roman"/>
+          <w:lang w:val="en-US"/>
+        </w:rPr>
+      </w:pPr>
+    </w:p>
+    <w:p>
+      <w:pPr>
         <w:pStyle w:val="Heading2"/>
-      </w:pPr>
-      <w:bookmarkStart w:id="14" w:name="_Toc16338049"/>
-      <w:r>
-        <w:t xml:space="preserve">Parking </w:t>
-      </w:r>
-      <w:proofErr w:type="spellStart"/>
-      <w:r>
-        <w:t>gate</w:t>
-      </w:r>
-      <w:bookmarkEnd w:id="14"/>
-      <w:proofErr w:type="spellEnd"/>
+        <w:rPr>
+          <w:lang w:val="en-US"/>
+        </w:rPr>
+      </w:pPr>
+      <w:bookmarkStart w:id="40" w:name="_Toc16338049"/>
+      <w:bookmarkStart w:id="41" w:name="_Toc16344821"/>
+      <w:bookmarkStart w:id="42" w:name="_Toc16347468"/>
+      <w:r>
+        <w:rPr>
+          <w:lang w:val="en-US"/>
+        </w:rPr>
+        <w:t>Parking gate</w:t>
+      </w:r>
+      <w:bookmarkEnd w:id="40"/>
+      <w:bookmarkEnd w:id="41"/>
+      <w:bookmarkEnd w:id="42"/>
     </w:p>
     <w:p>
       <w:pPr>
@@ -2271,27 +3417,289 @@
           <w:color w:val="000000"/>
           <w:lang w:val="en-US"/>
         </w:rPr>
-        <w:lastRenderedPageBreak/>
         <w:t>The parking gate including two license plate recognizing cameras and a barrier, and a client terminal calling the parking lots API.</w:t>
       </w:r>
     </w:p>
     <w:p>
       <w:pPr>
+        <w:pStyle w:val="Heading3"/>
+        <w:rPr>
+          <w:lang w:val="en-US"/>
+        </w:rPr>
+      </w:pPr>
+      <w:bookmarkStart w:id="43" w:name="_Toc16347469"/>
+      <w:r>
+        <w:rPr>
+          <w:lang w:val="en-US"/>
+        </w:rPr>
+        <w:t>API calls</w:t>
+      </w:r>
+      <w:bookmarkEnd w:id="43"/>
+    </w:p>
+    <w:p>
+      <w:pPr>
+        <w:rPr>
+          <w:lang w:val="en-US"/>
+        </w:rPr>
+      </w:pPr>
+      <w:r>
+        <w:rPr>
+          <w:lang w:val="en-US"/>
+        </w:rPr>
+        <w:t>The parking gate terminal shall call the following APIs:</w:t>
+      </w:r>
+    </w:p>
+    <w:p>
+      <w:pPr>
+        <w:pStyle w:val="ListParagraph"/>
+        <w:numPr>
+          <w:ilvl w:val="0"/>
+          <w:numId w:val="5"/>
+        </w:numPr>
+        <w:rPr>
+          <w:rFonts w:eastAsia="Times New Roman"/>
+          <w:lang w:val="en-US"/>
+        </w:rPr>
+      </w:pPr>
+      <w:r>
+        <w:rPr>
+          <w:lang w:val="en-US"/>
+        </w:rPr>
+        <w:t xml:space="preserve">To </w:t>
+      </w:r>
+      <w:r>
+        <w:rPr>
+          <w:lang w:val="en-US"/>
+        </w:rPr>
+        <w:t>request a</w:t>
+      </w:r>
+      <w:r>
+        <w:rPr>
+          <w:lang w:val="en-US"/>
+        </w:rPr>
+        <w:t xml:space="preserve"> parking </w:t>
+      </w:r>
+      <w:r>
+        <w:rPr>
+          <w:lang w:val="en-US"/>
+        </w:rPr>
+        <w:t>s</w:t>
+      </w:r>
+      <w:r>
+        <w:rPr>
+          <w:lang w:val="en-US"/>
+        </w:rPr>
+        <w:t>lot</w:t>
+      </w:r>
+      <w:r>
+        <w:rPr>
+          <w:lang w:val="en-US"/>
+        </w:rPr>
+        <w:t xml:space="preserve"> for a vehicle</w:t>
+      </w:r>
+      <w:r>
+        <w:rPr>
+          <w:lang w:val="en-US"/>
+        </w:rPr>
+        <w:t xml:space="preserve">: </w:t>
+      </w:r>
+      <w:hyperlink r:id="rId12" w:anchor="parkingLotsParkingLotRefVehiclePost" w:history="1">
+        <w:r>
+          <w:rPr>
+            <w:rFonts w:ascii="Courier New" w:eastAsia="Times New Roman" w:hAnsi="Courier New" w:cs="Courier New"/>
+            <w:color w:val="0000FF"/>
+            <w:sz w:val="20"/>
+            <w:szCs w:val="20"/>
+            <w:u w:val="single"/>
+            <w:lang w:val="en-US"/>
+          </w:rPr>
+          <w:t>POST /</w:t>
+        </w:r>
+        <w:proofErr w:type="spellStart"/>
+        <w:r>
+          <w:rPr>
+            <w:rFonts w:ascii="Courier New" w:eastAsia="Times New Roman" w:hAnsi="Courier New" w:cs="Courier New"/>
+            <w:color w:val="0000FF"/>
+            <w:sz w:val="20"/>
+            <w:szCs w:val="20"/>
+            <w:u w:val="single"/>
+            <w:lang w:val="en-US"/>
+          </w:rPr>
+          <w:t>parkingLots</w:t>
+        </w:r>
+        <w:proofErr w:type="spellEnd"/>
+        <w:r>
+          <w:rPr>
+            <w:rFonts w:ascii="Courier New" w:eastAsia="Times New Roman" w:hAnsi="Courier New" w:cs="Courier New"/>
+            <w:color w:val="0000FF"/>
+            <w:sz w:val="20"/>
+            <w:szCs w:val="20"/>
+            <w:u w:val="single"/>
+            <w:lang w:val="en-US"/>
+          </w:rPr>
+          <w:t>/{</w:t>
+        </w:r>
+        <w:proofErr w:type="spellStart"/>
+        <w:r>
+          <w:rPr>
+            <w:rFonts w:ascii="Courier New" w:eastAsia="Times New Roman" w:hAnsi="Courier New" w:cs="Courier New"/>
+            <w:color w:val="0000FF"/>
+            <w:sz w:val="20"/>
+            <w:szCs w:val="20"/>
+            <w:u w:val="single"/>
+            <w:lang w:val="en-US"/>
+          </w:rPr>
+          <w:t>parkingLotRef</w:t>
+        </w:r>
+        <w:proofErr w:type="spellEnd"/>
+        <w:r>
+          <w:rPr>
+            <w:rFonts w:ascii="Courier New" w:eastAsia="Times New Roman" w:hAnsi="Courier New" w:cs="Courier New"/>
+            <w:color w:val="0000FF"/>
+            <w:sz w:val="20"/>
+            <w:szCs w:val="20"/>
+            <w:u w:val="single"/>
+            <w:lang w:val="en-US"/>
+          </w:rPr>
+          <w:t>}/vehicle</w:t>
+        </w:r>
+      </w:hyperlink>
+    </w:p>
+    <w:p>
+      <w:pPr>
+        <w:pStyle w:val="ListParagraph"/>
+        <w:numPr>
+          <w:ilvl w:val="0"/>
+          <w:numId w:val="5"/>
+        </w:numPr>
+        <w:rPr>
+          <w:rFonts w:eastAsia="Times New Roman"/>
+          <w:lang w:val="en-US"/>
+        </w:rPr>
+      </w:pPr>
+      <w:r>
+        <w:rPr>
+          <w:lang w:val="en-US"/>
+        </w:rPr>
+        <w:t xml:space="preserve">To </w:t>
+      </w:r>
+      <w:r>
+        <w:rPr>
+          <w:lang w:val="en-US"/>
+        </w:rPr>
+        <w:t>request exit for a vehicle</w:t>
+      </w:r>
+      <w:r>
+        <w:rPr>
+          <w:lang w:val="en-US"/>
+        </w:rPr>
+        <w:t xml:space="preserve">: </w:t>
+      </w:r>
+      <w:hyperlink r:id="rId13" w:anchor="parkingLotsParkingLotRefVehicleLicensePlateDelete" w:history="1">
+        <w:r>
+          <w:rPr>
+            <w:rFonts w:ascii="Courier New" w:eastAsia="Times New Roman" w:hAnsi="Courier New" w:cs="Courier New"/>
+            <w:color w:val="0000FF"/>
+            <w:sz w:val="20"/>
+            <w:szCs w:val="20"/>
+            <w:u w:val="single"/>
+            <w:lang w:val="en-US"/>
+          </w:rPr>
+          <w:t>DELETE /</w:t>
+        </w:r>
+        <w:proofErr w:type="spellStart"/>
+        <w:r>
+          <w:rPr>
+            <w:rFonts w:ascii="Courier New" w:eastAsia="Times New Roman" w:hAnsi="Courier New" w:cs="Courier New"/>
+            <w:color w:val="0000FF"/>
+            <w:sz w:val="20"/>
+            <w:szCs w:val="20"/>
+            <w:u w:val="single"/>
+            <w:lang w:val="en-US"/>
+          </w:rPr>
+          <w:t>parkingLots</w:t>
+        </w:r>
+        <w:proofErr w:type="spellEnd"/>
+        <w:r>
+          <w:rPr>
+            <w:rFonts w:ascii="Courier New" w:eastAsia="Times New Roman" w:hAnsi="Courier New" w:cs="Courier New"/>
+            <w:color w:val="0000FF"/>
+            <w:sz w:val="20"/>
+            <w:szCs w:val="20"/>
+            <w:u w:val="single"/>
+            <w:lang w:val="en-US"/>
+          </w:rPr>
+          <w:t>/{</w:t>
+        </w:r>
+        <w:proofErr w:type="spellStart"/>
+        <w:r>
+          <w:rPr>
+            <w:rFonts w:ascii="Courier New" w:eastAsia="Times New Roman" w:hAnsi="Courier New" w:cs="Courier New"/>
+            <w:color w:val="0000FF"/>
+            <w:sz w:val="20"/>
+            <w:szCs w:val="20"/>
+            <w:u w:val="single"/>
+            <w:lang w:val="en-US"/>
+          </w:rPr>
+          <w:t>parkingLotRef</w:t>
+        </w:r>
+        <w:proofErr w:type="spellEnd"/>
+        <w:r>
+          <w:rPr>
+            <w:rFonts w:ascii="Courier New" w:eastAsia="Times New Roman" w:hAnsi="Courier New" w:cs="Courier New"/>
+            <w:color w:val="0000FF"/>
+            <w:sz w:val="20"/>
+            <w:szCs w:val="20"/>
+            <w:u w:val="single"/>
+            <w:lang w:val="en-US"/>
+          </w:rPr>
+          <w:t>}/vehicle/{</w:t>
+        </w:r>
+        <w:proofErr w:type="spellStart"/>
+        <w:r>
+          <w:rPr>
+            <w:rFonts w:ascii="Courier New" w:eastAsia="Times New Roman" w:hAnsi="Courier New" w:cs="Courier New"/>
+            <w:color w:val="0000FF"/>
+            <w:sz w:val="20"/>
+            <w:szCs w:val="20"/>
+            <w:u w:val="single"/>
+            <w:lang w:val="en-US"/>
+          </w:rPr>
+          <w:t>licensePlate</w:t>
+        </w:r>
+        <w:proofErr w:type="spellEnd"/>
+        <w:r>
+          <w:rPr>
+            <w:rFonts w:ascii="Courier New" w:eastAsia="Times New Roman" w:hAnsi="Courier New" w:cs="Courier New"/>
+            <w:color w:val="0000FF"/>
+            <w:sz w:val="20"/>
+            <w:szCs w:val="20"/>
+            <w:u w:val="single"/>
+            <w:lang w:val="en-US"/>
+          </w:rPr>
+          <w:t>}</w:t>
+        </w:r>
+      </w:hyperlink>
+    </w:p>
+    <w:p>
+      <w:pPr>
         <w:pStyle w:val="Heading2"/>
-      </w:pPr>
-      <w:bookmarkStart w:id="15" w:name="_Toc16338050"/>
-      <w:r>
-        <w:t xml:space="preserve">Parking </w:t>
-      </w:r>
-      <w:proofErr w:type="spellStart"/>
-      <w:r>
-        <w:t>payment</w:t>
-      </w:r>
-      <w:proofErr w:type="spellEnd"/>
-      <w:r>
-        <w:t xml:space="preserve"> terminal</w:t>
-      </w:r>
-      <w:bookmarkEnd w:id="15"/>
+        <w:rPr>
+          <w:lang w:val="en-US"/>
+        </w:rPr>
+      </w:pPr>
+      <w:bookmarkStart w:id="44" w:name="_Toc16338050"/>
+      <w:bookmarkStart w:id="45" w:name="_Toc16344822"/>
+      <w:bookmarkStart w:id="46" w:name="_Toc16347470"/>
+      <w:r>
+        <w:rPr>
+          <w:lang w:val="en-US"/>
+        </w:rPr>
+        <w:t>Parking payment terminal</w:t>
+      </w:r>
+      <w:bookmarkEnd w:id="44"/>
+      <w:bookmarkEnd w:id="45"/>
+      <w:bookmarkEnd w:id="46"/>
     </w:p>
     <w:p>
       <w:pPr>
@@ -2309,40 +3717,492 @@
           <w:color w:val="000000"/>
           <w:lang w:val="en-US"/>
         </w:rPr>
-        <w:t xml:space="preserve">The parking </w:t>
-      </w:r>
-      <w:r>
-        <w:rPr>
-          <w:rFonts w:ascii="Calibri" w:eastAsia="Times New Roman" w:hAnsi="Calibri" w:cs="Calibri"/>
-          <w:color w:val="000000"/>
-          <w:lang w:val="en-US"/>
-        </w:rPr>
-        <w:t>payment terminal has to process the customer tickets, call the parking lots API and process payment</w:t>
-      </w:r>
-      <w:r>
-        <w:rPr>
-          <w:rFonts w:ascii="Calibri" w:eastAsia="Times New Roman" w:hAnsi="Calibri" w:cs="Calibri"/>
-          <w:color w:val="000000"/>
-          <w:lang w:val="en-US"/>
-        </w:rPr>
-        <w:t>.</w:t>
-      </w:r>
-    </w:p>
-    <w:p>
-      <w:pPr>
-        <w:spacing w:before="120"/>
-        <w:jc w:val="both"/>
-        <w:rPr>
-          <w:rFonts w:ascii="Calibri" w:eastAsia="Times New Roman" w:hAnsi="Calibri" w:cs="Calibri"/>
-          <w:color w:val="000000"/>
-          <w:lang w:val="en-US"/>
-        </w:rPr>
-      </w:pPr>
-    </w:p>
-    <w:p>
-      <w:pPr>
+        <w:t>The parking payment terminal has to process the customer tickets, call the parking lots API and process payment.</w:t>
+      </w:r>
+    </w:p>
+    <w:p>
+      <w:pPr>
+        <w:pStyle w:val="Heading3"/>
+        <w:rPr>
+          <w:lang w:val="en-US"/>
+        </w:rPr>
+      </w:pPr>
+      <w:bookmarkStart w:id="47" w:name="_Toc16347471"/>
+      <w:r>
+        <w:rPr>
+          <w:lang w:val="en-US"/>
+        </w:rPr>
+        <w:t>API calls</w:t>
+      </w:r>
+      <w:bookmarkEnd w:id="47"/>
+    </w:p>
+    <w:p>
+      <w:pPr>
+        <w:rPr>
+          <w:lang w:val="en-US"/>
+        </w:rPr>
+      </w:pPr>
+      <w:r>
+        <w:rPr>
+          <w:lang w:val="en-US"/>
+        </w:rPr>
+        <w:t>The parking payment terminal shall call the following APIs:</w:t>
+      </w:r>
+    </w:p>
+    <w:p>
+      <w:pPr>
+        <w:pStyle w:val="ListParagraph"/>
+        <w:numPr>
+          <w:ilvl w:val="0"/>
+          <w:numId w:val="5"/>
+        </w:numPr>
         <w:rPr>
           <w:rFonts w:eastAsia="Times New Roman"/>
+          <w:lang w:val="en-US"/>
+        </w:rPr>
+      </w:pPr>
+      <w:r>
+        <w:rPr>
+          <w:lang w:val="en-US"/>
+        </w:rPr>
+        <w:t xml:space="preserve">To </w:t>
+      </w:r>
+      <w:r>
+        <w:rPr>
+          <w:lang w:val="en-US"/>
+        </w:rPr>
+        <w:t>request payment for a vehicle</w:t>
+      </w:r>
+      <w:r>
+        <w:rPr>
+          <w:lang w:val="en-US"/>
+        </w:rPr>
+        <w:t xml:space="preserve">: </w:t>
+      </w:r>
+      <w:hyperlink r:id="rId14" w:anchor="parkingLotsParkingLotRefVehicleLicensePlatePaymentGet" w:history="1">
+        <w:r>
+          <w:rPr>
+            <w:rFonts w:ascii="Courier New" w:eastAsia="Times New Roman" w:hAnsi="Courier New" w:cs="Courier New"/>
+            <w:color w:val="0000FF"/>
+            <w:sz w:val="20"/>
+            <w:szCs w:val="20"/>
+            <w:u w:val="single"/>
+            <w:lang w:val="en-US"/>
+          </w:rPr>
+          <w:t>GET /</w:t>
+        </w:r>
+        <w:proofErr w:type="spellStart"/>
+        <w:r>
+          <w:rPr>
+            <w:rFonts w:ascii="Courier New" w:eastAsia="Times New Roman" w:hAnsi="Courier New" w:cs="Courier New"/>
+            <w:color w:val="0000FF"/>
+            <w:sz w:val="20"/>
+            <w:szCs w:val="20"/>
+            <w:u w:val="single"/>
+            <w:lang w:val="en-US"/>
+          </w:rPr>
+          <w:t>parkingLots</w:t>
+        </w:r>
+        <w:proofErr w:type="spellEnd"/>
+        <w:r>
+          <w:rPr>
+            <w:rFonts w:ascii="Courier New" w:eastAsia="Times New Roman" w:hAnsi="Courier New" w:cs="Courier New"/>
+            <w:color w:val="0000FF"/>
+            <w:sz w:val="20"/>
+            <w:szCs w:val="20"/>
+            <w:u w:val="single"/>
+            <w:lang w:val="en-US"/>
+          </w:rPr>
+          <w:t>/{</w:t>
+        </w:r>
+        <w:proofErr w:type="spellStart"/>
+        <w:r>
+          <w:rPr>
+            <w:rFonts w:ascii="Courier New" w:eastAsia="Times New Roman" w:hAnsi="Courier New" w:cs="Courier New"/>
+            <w:color w:val="0000FF"/>
+            <w:sz w:val="20"/>
+            <w:szCs w:val="20"/>
+            <w:u w:val="single"/>
+            <w:lang w:val="en-US"/>
+          </w:rPr>
+          <w:t>parkingLotRef</w:t>
+        </w:r>
+        <w:proofErr w:type="spellEnd"/>
+        <w:r>
+          <w:rPr>
+            <w:rFonts w:ascii="Courier New" w:eastAsia="Times New Roman" w:hAnsi="Courier New" w:cs="Courier New"/>
+            <w:color w:val="0000FF"/>
+            <w:sz w:val="20"/>
+            <w:szCs w:val="20"/>
+            <w:u w:val="single"/>
+            <w:lang w:val="en-US"/>
+          </w:rPr>
+          <w:t>}/vehicle/{</w:t>
+        </w:r>
+        <w:proofErr w:type="spellStart"/>
+        <w:r>
+          <w:rPr>
+            <w:rFonts w:ascii="Courier New" w:eastAsia="Times New Roman" w:hAnsi="Courier New" w:cs="Courier New"/>
+            <w:color w:val="0000FF"/>
+            <w:sz w:val="20"/>
+            <w:szCs w:val="20"/>
+            <w:u w:val="single"/>
+            <w:lang w:val="en-US"/>
+          </w:rPr>
+          <w:t>licensePlate</w:t>
+        </w:r>
+        <w:proofErr w:type="spellEnd"/>
+        <w:r>
+          <w:rPr>
+            <w:rFonts w:ascii="Courier New" w:eastAsia="Times New Roman" w:hAnsi="Courier New" w:cs="Courier New"/>
+            <w:color w:val="0000FF"/>
+            <w:sz w:val="20"/>
+            <w:szCs w:val="20"/>
+            <w:u w:val="single"/>
+            <w:lang w:val="en-US"/>
+          </w:rPr>
+          <w:t>}/payment</w:t>
+        </w:r>
+      </w:hyperlink>
+    </w:p>
+    <w:p>
+      <w:pPr>
+        <w:pStyle w:val="ListParagraph"/>
+        <w:numPr>
+          <w:ilvl w:val="0"/>
+          <w:numId w:val="5"/>
+        </w:numPr>
+        <w:rPr>
+          <w:rFonts w:eastAsia="Times New Roman"/>
+          <w:lang w:val="en-US"/>
+        </w:rPr>
+      </w:pPr>
+      <w:r>
+        <w:rPr>
+          <w:lang w:val="en-US"/>
+        </w:rPr>
+        <w:t xml:space="preserve">To </w:t>
+      </w:r>
+      <w:r>
+        <w:rPr>
+          <w:lang w:val="en-US"/>
+        </w:rPr>
+        <w:t>report payment for a vehicle</w:t>
+      </w:r>
+      <w:r>
+        <w:rPr>
+          <w:lang w:val="en-US"/>
+        </w:rPr>
+        <w:t xml:space="preserve">: </w:t>
+      </w:r>
+      <w:hyperlink r:id="rId15" w:anchor="parkingLotsParkingLotRefVehicleLicensePlatePaymentPost" w:history="1">
+        <w:r>
+          <w:rPr>
+            <w:rFonts w:ascii="Courier New" w:eastAsia="Times New Roman" w:hAnsi="Courier New" w:cs="Courier New"/>
+            <w:color w:val="0000FF"/>
+            <w:sz w:val="20"/>
+            <w:szCs w:val="20"/>
+            <w:u w:val="single"/>
+            <w:lang w:val="en-US"/>
+          </w:rPr>
+          <w:t>POST /</w:t>
+        </w:r>
+        <w:proofErr w:type="spellStart"/>
+        <w:r>
+          <w:rPr>
+            <w:rFonts w:ascii="Courier New" w:eastAsia="Times New Roman" w:hAnsi="Courier New" w:cs="Courier New"/>
+            <w:color w:val="0000FF"/>
+            <w:sz w:val="20"/>
+            <w:szCs w:val="20"/>
+            <w:u w:val="single"/>
+            <w:lang w:val="en-US"/>
+          </w:rPr>
+          <w:t>parkingLots</w:t>
+        </w:r>
+        <w:proofErr w:type="spellEnd"/>
+        <w:r>
+          <w:rPr>
+            <w:rFonts w:ascii="Courier New" w:eastAsia="Times New Roman" w:hAnsi="Courier New" w:cs="Courier New"/>
+            <w:color w:val="0000FF"/>
+            <w:sz w:val="20"/>
+            <w:szCs w:val="20"/>
+            <w:u w:val="single"/>
+            <w:lang w:val="en-US"/>
+          </w:rPr>
+          <w:t>/{</w:t>
+        </w:r>
+        <w:proofErr w:type="spellStart"/>
+        <w:r>
+          <w:rPr>
+            <w:rFonts w:ascii="Courier New" w:eastAsia="Times New Roman" w:hAnsi="Courier New" w:cs="Courier New"/>
+            <w:color w:val="0000FF"/>
+            <w:sz w:val="20"/>
+            <w:szCs w:val="20"/>
+            <w:u w:val="single"/>
+            <w:lang w:val="en-US"/>
+          </w:rPr>
+          <w:t>parkingLotRef</w:t>
+        </w:r>
+        <w:proofErr w:type="spellEnd"/>
+        <w:r>
+          <w:rPr>
+            <w:rFonts w:ascii="Courier New" w:eastAsia="Times New Roman" w:hAnsi="Courier New" w:cs="Courier New"/>
+            <w:color w:val="0000FF"/>
+            <w:sz w:val="20"/>
+            <w:szCs w:val="20"/>
+            <w:u w:val="single"/>
+            <w:lang w:val="en-US"/>
+          </w:rPr>
+          <w:t>}/vehicle/{</w:t>
+        </w:r>
+        <w:proofErr w:type="spellStart"/>
+        <w:r>
+          <w:rPr>
+            <w:rFonts w:ascii="Courier New" w:eastAsia="Times New Roman" w:hAnsi="Courier New" w:cs="Courier New"/>
+            <w:color w:val="0000FF"/>
+            <w:sz w:val="20"/>
+            <w:szCs w:val="20"/>
+            <w:u w:val="single"/>
+            <w:lang w:val="en-US"/>
+          </w:rPr>
+          <w:t>licensePlate</w:t>
+        </w:r>
+        <w:proofErr w:type="spellEnd"/>
+        <w:r>
+          <w:rPr>
+            <w:rFonts w:ascii="Courier New" w:eastAsia="Times New Roman" w:hAnsi="Courier New" w:cs="Courier New"/>
+            <w:color w:val="0000FF"/>
+            <w:sz w:val="20"/>
+            <w:szCs w:val="20"/>
+            <w:u w:val="single"/>
+            <w:lang w:val="en-US"/>
+          </w:rPr>
+          <w:t>}/payment</w:t>
+        </w:r>
+      </w:hyperlink>
+    </w:p>
+    <w:p>
+      <w:pPr>
+        <w:pStyle w:val="Heading1"/>
+        <w:rPr>
+          <w:lang w:val="en-US"/>
+        </w:rPr>
+      </w:pPr>
+      <w:bookmarkStart w:id="48" w:name="_Toc16347472"/>
+      <w:r>
+        <w:rPr>
+          <w:lang w:val="en-US"/>
+        </w:rPr>
+        <w:t>Next steps</w:t>
+      </w:r>
+      <w:bookmarkEnd w:id="48"/>
+    </w:p>
+    <w:p>
+      <w:pPr>
+        <w:rPr>
+          <w:lang w:val="en-US"/>
+        </w:rPr>
+      </w:pPr>
+      <w:r>
+        <w:rPr>
+          <w:lang w:val="en-US"/>
+        </w:rPr>
+        <w:t>The following improvements are needed to complete the solution.</w:t>
+      </w:r>
+    </w:p>
+    <w:p>
+      <w:pPr>
+        <w:pStyle w:val="Heading2"/>
+        <w:rPr>
+          <w:lang w:val="en-US"/>
+        </w:rPr>
+      </w:pPr>
+      <w:bookmarkStart w:id="49" w:name="_Toc16347473"/>
+      <w:r>
+        <w:rPr>
+          <w:lang w:val="en-US"/>
+        </w:rPr>
+        <w:t>API authentication</w:t>
+      </w:r>
+      <w:bookmarkEnd w:id="49"/>
+    </w:p>
+    <w:p>
+      <w:pPr>
+        <w:rPr>
+          <w:lang w:val="en-US"/>
+        </w:rPr>
+      </w:pPr>
+      <w:r>
+        <w:rPr>
+          <w:lang w:val="en-US"/>
+        </w:rPr>
+        <w:t xml:space="preserve">Authentication support should be added to the parking lots API. For example, </w:t>
+      </w:r>
+      <w:hyperlink r:id="rId16" w:history="1">
+        <w:proofErr w:type="spellStart"/>
+        <w:r>
+          <w:rPr>
+            <w:rStyle w:val="Hyperlink"/>
+            <w:lang w:val="en-US"/>
+          </w:rPr>
+          <w:t>Keycloak</w:t>
+        </w:r>
+        <w:proofErr w:type="spellEnd"/>
+      </w:hyperlink>
+      <w:r>
+        <w:rPr>
+          <w:lang w:val="en-US"/>
+        </w:rPr>
+        <w:t xml:space="preserve"> authentication could allow to add administrator accounts for the administration API endpoints, and service accounts for the parking lots API, with claims for retrieving the linked administrator account. An administrator should have access only to the parking lots he has created.</w:t>
+      </w:r>
+    </w:p>
+    <w:p>
+      <w:pPr>
+        <w:pStyle w:val="Heading2"/>
+        <w:rPr>
+          <w:lang w:val="en-US"/>
+        </w:rPr>
+      </w:pPr>
+      <w:bookmarkStart w:id="50" w:name="_Toc16347474"/>
+      <w:r>
+        <w:rPr>
+          <w:lang w:val="en-US"/>
+        </w:rPr>
+        <w:t>Database creation module</w:t>
+      </w:r>
+    </w:p>
+    <w:p>
+      <w:pPr>
+        <w:rPr>
+          <w:lang w:val="en-US"/>
+        </w:rPr>
+      </w:pPr>
+      <w:r>
+        <w:rPr>
+          <w:lang w:val="en-US"/>
+        </w:rPr>
+        <w:t>A database creation module should be created in order to create the database with the right tables in a distributed database environment.</w:t>
+      </w:r>
+    </w:p>
+    <w:p>
+      <w:pPr>
+        <w:rPr>
+          <w:lang w:val="en-US"/>
+        </w:rPr>
+      </w:pPr>
+      <w:r>
+        <w:rPr>
+          <w:lang w:val="en-US"/>
+        </w:rPr>
+        <w:t xml:space="preserve">For example, </w:t>
+      </w:r>
+      <w:hyperlink r:id="rId17" w:history="1">
+        <w:proofErr w:type="spellStart"/>
+        <w:r>
+          <w:rPr>
+            <w:rStyle w:val="Hyperlink"/>
+            <w:lang w:val="en-US"/>
+          </w:rPr>
+          <w:t>Liquibase</w:t>
+        </w:r>
+        <w:proofErr w:type="spellEnd"/>
+      </w:hyperlink>
+      <w:r>
+        <w:rPr>
+          <w:lang w:val="en-US"/>
+        </w:rPr>
+        <w:t xml:space="preserve"> could be used in order to improve the database maintenance on a </w:t>
+      </w:r>
+      <w:proofErr w:type="spellStart"/>
+      <w:r>
+        <w:rPr>
+          <w:lang w:val="en-US"/>
+        </w:rPr>
+        <w:t>GaleraDB</w:t>
+      </w:r>
+      <w:proofErr w:type="spellEnd"/>
+      <w:r>
+        <w:rPr>
+          <w:lang w:val="en-US"/>
+        </w:rPr>
+        <w:t xml:space="preserve"> cluster with several MariaDB instances</w:t>
+      </w:r>
+      <w:bookmarkStart w:id="51" w:name="_GoBack"/>
+      <w:bookmarkEnd w:id="51"/>
+      <w:r>
+        <w:rPr>
+          <w:lang w:val="en-US"/>
+        </w:rPr>
+        <w:t xml:space="preserve">. </w:t>
+      </w:r>
+    </w:p>
+    <w:p>
+      <w:pPr>
+        <w:pStyle w:val="Heading2"/>
+        <w:rPr>
+          <w:lang w:val="en-US"/>
+        </w:rPr>
+      </w:pPr>
+      <w:r>
+        <w:rPr>
+          <w:lang w:val="en-US"/>
+        </w:rPr>
+        <w:t>Report to a message queue</w:t>
+      </w:r>
+      <w:bookmarkEnd w:id="50"/>
+    </w:p>
+    <w:p>
+      <w:pPr>
+        <w:rPr>
+          <w:lang w:val="en-US"/>
+        </w:rPr>
+      </w:pPr>
+      <w:r>
+        <w:rPr>
+          <w:lang w:val="en-US"/>
+        </w:rPr>
+        <w:t>Every API endpoint call should trigger the production of a message to a message queue (e.g. Kafka or Amazon SQS), for later processing by another module and saving in a NoSQL database.</w:t>
+      </w:r>
+    </w:p>
+    <w:p>
+      <w:pPr>
+        <w:pStyle w:val="Heading2"/>
+        <w:rPr>
+          <w:lang w:val="en-US"/>
+        </w:rPr>
+      </w:pPr>
+      <w:bookmarkStart w:id="52" w:name="_Toc16347475"/>
+      <w:r>
+        <w:rPr>
+          <w:lang w:val="en-US"/>
+        </w:rPr>
+        <w:t>Add UPDATE / PATCH methods support to the administration API endpoint</w:t>
+      </w:r>
+      <w:bookmarkEnd w:id="52"/>
+    </w:p>
+    <w:p>
+      <w:pPr>
+        <w:rPr>
+          <w:rFonts w:eastAsia="Times New Roman"/>
+          <w:lang w:val="en-US"/>
+        </w:rPr>
+      </w:pPr>
+      <w:r>
+        <w:rPr>
+          <w:lang w:val="en-US"/>
+        </w:rPr>
+        <w:t>The administration API endpoints allow only to create / delete / view parking slots. The UPDATE and PATCH methods should be added in order to support modification of existing parking slots</w:t>
+      </w:r>
+    </w:p>
+    <w:p>
+      <w:pPr>
+        <w:pStyle w:val="Heading2"/>
+        <w:numPr>
+          <w:ilvl w:val="0"/>
+          <w:numId w:val="0"/>
+        </w:numPr>
+        <w:rPr>
+          <w:lang w:val="en-US"/>
         </w:rPr>
       </w:pPr>
     </w:p>
@@ -2357,7 +4217,508 @@
 </file>
 
 <file path=word/numbering.xml><?xml version="1.0" encoding="utf-8"?>
-<w:numbering xmlns:wpc="http://schemas.microsoft.com/office/word/2010/wordprocessingCanvas" xmlns:cx="http://schemas.microsoft.com/office/drawing/2014/chartex" xmlns:cx1="http://schemas.microsoft.com/office/drawing/2015/9/8/chartex" xmlns:cx2="http://schemas.microsoft.com/office/drawing/2015/10/21/chartex" xmlns:cx3="http://schemas.microsoft.com/office/drawing/2016/5/9/chartex" xmlns:cx4="http://schemas.microsoft.com/office/drawing/2016/5/10/chartex" xmlns:cx5="http://schemas.microsoft.com/office/drawing/2016/5/11/chartex" xmlns:cx6="http://schemas.microsoft.com/office/drawing/2016/5/12/chartex" xmlns:cx7="http://schemas.microsoft.com/office/drawing/2016/5/13/chartex" xmlns:cx8="http://schemas.microsoft.com/office/drawing/2016/5/14/chartex" xmlns:mc="http://schemas.openxmlformats.org/markup-compatibility/2006" xmlns:aink="http://schemas.microsoft.com/office/drawing/2016/ink" xmlns:am3d="http://schemas.microsoft.com/office/drawing/2017/model3d" xmlns:o="urn:schemas-microsoft-com:office:office" xmlns:r="http://schemas.openxmlformats.org/officeDocument/2006/relationships" xmlns:m="http://schemas.openxmlformats.org/officeDocument/2006/math" xmlns:v="urn:schemas-microsoft-com:vml" xmlns:wp14="http://schemas.microsoft.com/office/word/2010/wordprocessingDrawing" xmlns:wp="http://schemas.openxmlformats.org/drawingml/2006/wordprocessingDrawing" xmlns:w10="urn:schemas-microsoft-com:office:word" xmlns:w="http://schemas.openxmlformats.org/wordprocessingml/2006/main" xmlns:w14="http://schemas.microsoft.com/office/word/2010/wordml" xmlns:w15="http://schemas.microsoft.com/office/word/2012/wordml" xmlns:w16cid="http://schemas.microsoft.com/office/word/2016/wordml/cid" xmlns:w16se="http://schemas.microsoft.com/office/word/2015/wordml/symex" xmlns:wpg="http://schemas.microsoft.com/office/word/2010/wordprocessingGroup" xmlns:wpi="http://schemas.microsoft.com/office/word/2010/wordprocessingInk" xmlns:wne="http://schemas.microsoft.com/office/word/2006/wordml" xmlns:wps="http://schemas.microsoft.com/office/word/2010/wordprocessingShape" mc:Ignorable="w14 w15 w16se w16cid wp14"/>
+<w:numbering xmlns:wpc="http://schemas.microsoft.com/office/word/2010/wordprocessingCanvas" xmlns:cx="http://schemas.microsoft.com/office/drawing/2014/chartex" xmlns:cx1="http://schemas.microsoft.com/office/drawing/2015/9/8/chartex" xmlns:cx2="http://schemas.microsoft.com/office/drawing/2015/10/21/chartex" xmlns:cx3="http://schemas.microsoft.com/office/drawing/2016/5/9/chartex" xmlns:cx4="http://schemas.microsoft.com/office/drawing/2016/5/10/chartex" xmlns:cx5="http://schemas.microsoft.com/office/drawing/2016/5/11/chartex" xmlns:cx6="http://schemas.microsoft.com/office/drawing/2016/5/12/chartex" xmlns:cx7="http://schemas.microsoft.com/office/drawing/2016/5/13/chartex" xmlns:cx8="http://schemas.microsoft.com/office/drawing/2016/5/14/chartex" xmlns:mc="http://schemas.openxmlformats.org/markup-compatibility/2006" xmlns:aink="http://schemas.microsoft.com/office/drawing/2016/ink" xmlns:am3d="http://schemas.microsoft.com/office/drawing/2017/model3d" xmlns:o="urn:schemas-microsoft-com:office:office" xmlns:r="http://schemas.openxmlformats.org/officeDocument/2006/relationships" xmlns:m="http://schemas.openxmlformats.org/officeDocument/2006/math" xmlns:v="urn:schemas-microsoft-com:vml" xmlns:wp14="http://schemas.microsoft.com/office/word/2010/wordprocessingDrawing" xmlns:wp="http://schemas.openxmlformats.org/drawingml/2006/wordprocessingDrawing" xmlns:w10="urn:schemas-microsoft-com:office:word" xmlns:w="http://schemas.openxmlformats.org/wordprocessingml/2006/main" xmlns:w14="http://schemas.microsoft.com/office/word/2010/wordml" xmlns:w15="http://schemas.microsoft.com/office/word/2012/wordml" xmlns:w16cid="http://schemas.microsoft.com/office/word/2016/wordml/cid" xmlns:w16se="http://schemas.microsoft.com/office/word/2015/wordml/symex" xmlns:wpg="http://schemas.microsoft.com/office/word/2010/wordprocessingGroup" xmlns:wpi="http://schemas.microsoft.com/office/word/2010/wordprocessingInk" xmlns:wne="http://schemas.microsoft.com/office/word/2006/wordml" xmlns:wps="http://schemas.microsoft.com/office/word/2010/wordprocessingShape" mc:Ignorable="w14 w15 w16se w16cid wp14">
+  <w:abstractNum w:abstractNumId="0" w15:restartNumberingAfterBreak="0">
+    <w:nsid w:val="1FCD32AC"/>
+    <w:multiLevelType w:val="multilevel"/>
+    <w:tmpl w:val="B30C4EF2"/>
+    <w:lvl w:ilvl="0">
+      <w:start w:val="1"/>
+      <w:numFmt w:val="decimal"/>
+      <w:lvlText w:val="%1."/>
+      <w:lvlJc w:val="left"/>
+      <w:pPr>
+        <w:ind w:left="360" w:hanging="360"/>
+      </w:pPr>
+    </w:lvl>
+    <w:lvl w:ilvl="1">
+      <w:start w:val="1"/>
+      <w:numFmt w:val="decimal"/>
+      <w:lvlText w:val="%1.%2."/>
+      <w:lvlJc w:val="left"/>
+      <w:pPr>
+        <w:ind w:left="792" w:hanging="432"/>
+      </w:pPr>
+    </w:lvl>
+    <w:lvl w:ilvl="2">
+      <w:start w:val="1"/>
+      <w:numFmt w:val="decimal"/>
+      <w:lvlText w:val="%1.%2.%3."/>
+      <w:lvlJc w:val="left"/>
+      <w:pPr>
+        <w:ind w:left="1224" w:hanging="504"/>
+      </w:pPr>
+    </w:lvl>
+    <w:lvl w:ilvl="3">
+      <w:start w:val="1"/>
+      <w:numFmt w:val="decimal"/>
+      <w:lvlText w:val="%1.%2.%3.%4."/>
+      <w:lvlJc w:val="left"/>
+      <w:pPr>
+        <w:ind w:left="1728" w:hanging="648"/>
+      </w:pPr>
+    </w:lvl>
+    <w:lvl w:ilvl="4">
+      <w:start w:val="1"/>
+      <w:numFmt w:val="decimal"/>
+      <w:lvlText w:val="%1.%2.%3.%4.%5."/>
+      <w:lvlJc w:val="left"/>
+      <w:pPr>
+        <w:ind w:left="2232" w:hanging="792"/>
+      </w:pPr>
+    </w:lvl>
+    <w:lvl w:ilvl="5">
+      <w:start w:val="1"/>
+      <w:numFmt w:val="decimal"/>
+      <w:lvlText w:val="%1.%2.%3.%4.%5.%6."/>
+      <w:lvlJc w:val="left"/>
+      <w:pPr>
+        <w:ind w:left="2736" w:hanging="936"/>
+      </w:pPr>
+    </w:lvl>
+    <w:lvl w:ilvl="6">
+      <w:start w:val="1"/>
+      <w:numFmt w:val="decimal"/>
+      <w:lvlText w:val="%1.%2.%3.%4.%5.%6.%7."/>
+      <w:lvlJc w:val="left"/>
+      <w:pPr>
+        <w:ind w:left="3240" w:hanging="1080"/>
+      </w:pPr>
+    </w:lvl>
+    <w:lvl w:ilvl="7">
+      <w:start w:val="1"/>
+      <w:numFmt w:val="decimal"/>
+      <w:lvlText w:val="%1.%2.%3.%4.%5.%6.%7.%8."/>
+      <w:lvlJc w:val="left"/>
+      <w:pPr>
+        <w:ind w:left="3744" w:hanging="1224"/>
+      </w:pPr>
+    </w:lvl>
+    <w:lvl w:ilvl="8">
+      <w:start w:val="1"/>
+      <w:numFmt w:val="decimal"/>
+      <w:lvlText w:val="%1.%2.%3.%4.%5.%6.%7.%8.%9."/>
+      <w:lvlJc w:val="left"/>
+      <w:pPr>
+        <w:ind w:left="4320" w:hanging="1440"/>
+      </w:pPr>
+    </w:lvl>
+  </w:abstractNum>
+  <w:abstractNum w:abstractNumId="1" w15:restartNumberingAfterBreak="0">
+    <w:nsid w:val="2986434A"/>
+    <w:multiLevelType w:val="hybridMultilevel"/>
+    <w:tmpl w:val="5838EE18"/>
+    <w:lvl w:ilvl="0" w:tplc="37B0EE2A">
+      <w:numFmt w:val="bullet"/>
+      <w:lvlText w:val="-"/>
+      <w:lvlJc w:val="left"/>
+      <w:pPr>
+        <w:ind w:left="1584" w:hanging="360"/>
+      </w:pPr>
+      <w:rPr>
+        <w:rFonts w:ascii="Times New Roman" w:eastAsia="Times New Roman" w:hAnsi="Times New Roman" w:cs="Times New Roman" w:hint="default"/>
+      </w:rPr>
+    </w:lvl>
+    <w:lvl w:ilvl="1" w:tplc="08090003" w:tentative="1">
+      <w:start w:val="1"/>
+      <w:numFmt w:val="bullet"/>
+      <w:lvlText w:val="o"/>
+      <w:lvlJc w:val="left"/>
+      <w:pPr>
+        <w:ind w:left="2304" w:hanging="360"/>
+      </w:pPr>
+      <w:rPr>
+        <w:rFonts w:ascii="Courier New" w:hAnsi="Courier New" w:cs="Courier New" w:hint="default"/>
+      </w:rPr>
+    </w:lvl>
+    <w:lvl w:ilvl="2" w:tplc="08090005" w:tentative="1">
+      <w:start w:val="1"/>
+      <w:numFmt w:val="bullet"/>
+      <w:lvlText w:val=""/>
+      <w:lvlJc w:val="left"/>
+      <w:pPr>
+        <w:ind w:left="3024" w:hanging="360"/>
+      </w:pPr>
+      <w:rPr>
+        <w:rFonts w:ascii="Wingdings" w:hAnsi="Wingdings" w:hint="default"/>
+      </w:rPr>
+    </w:lvl>
+    <w:lvl w:ilvl="3" w:tplc="08090001" w:tentative="1">
+      <w:start w:val="1"/>
+      <w:numFmt w:val="bullet"/>
+      <w:lvlText w:val=""/>
+      <w:lvlJc w:val="left"/>
+      <w:pPr>
+        <w:ind w:left="3744" w:hanging="360"/>
+      </w:pPr>
+      <w:rPr>
+        <w:rFonts w:ascii="Symbol" w:hAnsi="Symbol" w:hint="default"/>
+      </w:rPr>
+    </w:lvl>
+    <w:lvl w:ilvl="4" w:tplc="08090003" w:tentative="1">
+      <w:start w:val="1"/>
+      <w:numFmt w:val="bullet"/>
+      <w:lvlText w:val="o"/>
+      <w:lvlJc w:val="left"/>
+      <w:pPr>
+        <w:ind w:left="4464" w:hanging="360"/>
+      </w:pPr>
+      <w:rPr>
+        <w:rFonts w:ascii="Courier New" w:hAnsi="Courier New" w:cs="Courier New" w:hint="default"/>
+      </w:rPr>
+    </w:lvl>
+    <w:lvl w:ilvl="5" w:tplc="08090005" w:tentative="1">
+      <w:start w:val="1"/>
+      <w:numFmt w:val="bullet"/>
+      <w:lvlText w:val=""/>
+      <w:lvlJc w:val="left"/>
+      <w:pPr>
+        <w:ind w:left="5184" w:hanging="360"/>
+      </w:pPr>
+      <w:rPr>
+        <w:rFonts w:ascii="Wingdings" w:hAnsi="Wingdings" w:hint="default"/>
+      </w:rPr>
+    </w:lvl>
+    <w:lvl w:ilvl="6" w:tplc="08090001" w:tentative="1">
+      <w:start w:val="1"/>
+      <w:numFmt w:val="bullet"/>
+      <w:lvlText w:val=""/>
+      <w:lvlJc w:val="left"/>
+      <w:pPr>
+        <w:ind w:left="5904" w:hanging="360"/>
+      </w:pPr>
+      <w:rPr>
+        <w:rFonts w:ascii="Symbol" w:hAnsi="Symbol" w:hint="default"/>
+      </w:rPr>
+    </w:lvl>
+    <w:lvl w:ilvl="7" w:tplc="08090003" w:tentative="1">
+      <w:start w:val="1"/>
+      <w:numFmt w:val="bullet"/>
+      <w:lvlText w:val="o"/>
+      <w:lvlJc w:val="left"/>
+      <w:pPr>
+        <w:ind w:left="6624" w:hanging="360"/>
+      </w:pPr>
+      <w:rPr>
+        <w:rFonts w:ascii="Courier New" w:hAnsi="Courier New" w:cs="Courier New" w:hint="default"/>
+      </w:rPr>
+    </w:lvl>
+    <w:lvl w:ilvl="8" w:tplc="08090005" w:tentative="1">
+      <w:start w:val="1"/>
+      <w:numFmt w:val="bullet"/>
+      <w:lvlText w:val=""/>
+      <w:lvlJc w:val="left"/>
+      <w:pPr>
+        <w:ind w:left="7344" w:hanging="360"/>
+      </w:pPr>
+      <w:rPr>
+        <w:rFonts w:ascii="Wingdings" w:hAnsi="Wingdings" w:hint="default"/>
+      </w:rPr>
+    </w:lvl>
+  </w:abstractNum>
+  <w:abstractNum w:abstractNumId="2" w15:restartNumberingAfterBreak="0">
+    <w:nsid w:val="35FF46B1"/>
+    <w:multiLevelType w:val="hybridMultilevel"/>
+    <w:tmpl w:val="8F309EF2"/>
+    <w:lvl w:ilvl="0" w:tplc="C35E942A">
+      <w:numFmt w:val="bullet"/>
+      <w:lvlText w:val="-"/>
+      <w:lvlJc w:val="left"/>
+      <w:pPr>
+        <w:ind w:left="720" w:hanging="360"/>
+      </w:pPr>
+      <w:rPr>
+        <w:rFonts w:ascii="Times New Roman" w:eastAsiaTheme="minorEastAsia" w:hAnsi="Times New Roman" w:cs="Times New Roman" w:hint="default"/>
+      </w:rPr>
+    </w:lvl>
+    <w:lvl w:ilvl="1" w:tplc="08090003" w:tentative="1">
+      <w:start w:val="1"/>
+      <w:numFmt w:val="bullet"/>
+      <w:lvlText w:val="o"/>
+      <w:lvlJc w:val="left"/>
+      <w:pPr>
+        <w:ind w:left="1440" w:hanging="360"/>
+      </w:pPr>
+      <w:rPr>
+        <w:rFonts w:ascii="Courier New" w:hAnsi="Courier New" w:cs="Courier New" w:hint="default"/>
+      </w:rPr>
+    </w:lvl>
+    <w:lvl w:ilvl="2" w:tplc="08090005" w:tentative="1">
+      <w:start w:val="1"/>
+      <w:numFmt w:val="bullet"/>
+      <w:lvlText w:val=""/>
+      <w:lvlJc w:val="left"/>
+      <w:pPr>
+        <w:ind w:left="2160" w:hanging="360"/>
+      </w:pPr>
+      <w:rPr>
+        <w:rFonts w:ascii="Wingdings" w:hAnsi="Wingdings" w:hint="default"/>
+      </w:rPr>
+    </w:lvl>
+    <w:lvl w:ilvl="3" w:tplc="08090001" w:tentative="1">
+      <w:start w:val="1"/>
+      <w:numFmt w:val="bullet"/>
+      <w:lvlText w:val=""/>
+      <w:lvlJc w:val="left"/>
+      <w:pPr>
+        <w:ind w:left="2880" w:hanging="360"/>
+      </w:pPr>
+      <w:rPr>
+        <w:rFonts w:ascii="Symbol" w:hAnsi="Symbol" w:hint="default"/>
+      </w:rPr>
+    </w:lvl>
+    <w:lvl w:ilvl="4" w:tplc="08090003" w:tentative="1">
+      <w:start w:val="1"/>
+      <w:numFmt w:val="bullet"/>
+      <w:lvlText w:val="o"/>
+      <w:lvlJc w:val="left"/>
+      <w:pPr>
+        <w:ind w:left="3600" w:hanging="360"/>
+      </w:pPr>
+      <w:rPr>
+        <w:rFonts w:ascii="Courier New" w:hAnsi="Courier New" w:cs="Courier New" w:hint="default"/>
+      </w:rPr>
+    </w:lvl>
+    <w:lvl w:ilvl="5" w:tplc="08090005" w:tentative="1">
+      <w:start w:val="1"/>
+      <w:numFmt w:val="bullet"/>
+      <w:lvlText w:val=""/>
+      <w:lvlJc w:val="left"/>
+      <w:pPr>
+        <w:ind w:left="4320" w:hanging="360"/>
+      </w:pPr>
+      <w:rPr>
+        <w:rFonts w:ascii="Wingdings" w:hAnsi="Wingdings" w:hint="default"/>
+      </w:rPr>
+    </w:lvl>
+    <w:lvl w:ilvl="6" w:tplc="08090001" w:tentative="1">
+      <w:start w:val="1"/>
+      <w:numFmt w:val="bullet"/>
+      <w:lvlText w:val=""/>
+      <w:lvlJc w:val="left"/>
+      <w:pPr>
+        <w:ind w:left="5040" w:hanging="360"/>
+      </w:pPr>
+      <w:rPr>
+        <w:rFonts w:ascii="Symbol" w:hAnsi="Symbol" w:hint="default"/>
+      </w:rPr>
+    </w:lvl>
+    <w:lvl w:ilvl="7" w:tplc="08090003" w:tentative="1">
+      <w:start w:val="1"/>
+      <w:numFmt w:val="bullet"/>
+      <w:lvlText w:val="o"/>
+      <w:lvlJc w:val="left"/>
+      <w:pPr>
+        <w:ind w:left="5760" w:hanging="360"/>
+      </w:pPr>
+      <w:rPr>
+        <w:rFonts w:ascii="Courier New" w:hAnsi="Courier New" w:cs="Courier New" w:hint="default"/>
+      </w:rPr>
+    </w:lvl>
+    <w:lvl w:ilvl="8" w:tplc="08090005" w:tentative="1">
+      <w:start w:val="1"/>
+      <w:numFmt w:val="bullet"/>
+      <w:lvlText w:val=""/>
+      <w:lvlJc w:val="left"/>
+      <w:pPr>
+        <w:ind w:left="6480" w:hanging="360"/>
+      </w:pPr>
+      <w:rPr>
+        <w:rFonts w:ascii="Wingdings" w:hAnsi="Wingdings" w:hint="default"/>
+      </w:rPr>
+    </w:lvl>
+  </w:abstractNum>
+  <w:abstractNum w:abstractNumId="3" w15:restartNumberingAfterBreak="0">
+    <w:nsid w:val="39582C6A"/>
+    <w:multiLevelType w:val="multilevel"/>
+    <w:tmpl w:val="E92862E6"/>
+    <w:lvl w:ilvl="0">
+      <w:start w:val="1"/>
+      <w:numFmt w:val="decimal"/>
+      <w:pStyle w:val="Heading1"/>
+      <w:lvlText w:val="%1."/>
+      <w:lvlJc w:val="left"/>
+      <w:pPr>
+        <w:ind w:left="502" w:hanging="360"/>
+      </w:pPr>
+    </w:lvl>
+    <w:lvl w:ilvl="1">
+      <w:start w:val="1"/>
+      <w:numFmt w:val="decimal"/>
+      <w:pStyle w:val="Heading2"/>
+      <w:lvlText w:val="%1.%2."/>
+      <w:lvlJc w:val="left"/>
+      <w:pPr>
+        <w:ind w:left="792" w:hanging="432"/>
+      </w:pPr>
+    </w:lvl>
+    <w:lvl w:ilvl="2">
+      <w:start w:val="1"/>
+      <w:numFmt w:val="decimal"/>
+      <w:pStyle w:val="Heading3"/>
+      <w:lvlText w:val="%1.%2.%3."/>
+      <w:lvlJc w:val="left"/>
+      <w:pPr>
+        <w:ind w:left="1224" w:hanging="504"/>
+      </w:pPr>
+    </w:lvl>
+    <w:lvl w:ilvl="3">
+      <w:start w:val="1"/>
+      <w:numFmt w:val="decimal"/>
+      <w:lvlText w:val="%1.%2.%3.%4."/>
+      <w:lvlJc w:val="left"/>
+      <w:pPr>
+        <w:ind w:left="1728" w:hanging="648"/>
+      </w:pPr>
+    </w:lvl>
+    <w:lvl w:ilvl="4">
+      <w:start w:val="1"/>
+      <w:numFmt w:val="decimal"/>
+      <w:lvlText w:val="%1.%2.%3.%4.%5."/>
+      <w:lvlJc w:val="left"/>
+      <w:pPr>
+        <w:ind w:left="2232" w:hanging="792"/>
+      </w:pPr>
+    </w:lvl>
+    <w:lvl w:ilvl="5">
+      <w:start w:val="1"/>
+      <w:numFmt w:val="decimal"/>
+      <w:lvlText w:val="%1.%2.%3.%4.%5.%6."/>
+      <w:lvlJc w:val="left"/>
+      <w:pPr>
+        <w:ind w:left="2736" w:hanging="936"/>
+      </w:pPr>
+    </w:lvl>
+    <w:lvl w:ilvl="6">
+      <w:start w:val="1"/>
+      <w:numFmt w:val="decimal"/>
+      <w:lvlText w:val="%1.%2.%3.%4.%5.%6.%7."/>
+      <w:lvlJc w:val="left"/>
+      <w:pPr>
+        <w:ind w:left="3240" w:hanging="1080"/>
+      </w:pPr>
+    </w:lvl>
+    <w:lvl w:ilvl="7">
+      <w:start w:val="1"/>
+      <w:numFmt w:val="decimal"/>
+      <w:lvlText w:val="%1.%2.%3.%4.%5.%6.%7.%8."/>
+      <w:lvlJc w:val="left"/>
+      <w:pPr>
+        <w:ind w:left="3744" w:hanging="1224"/>
+      </w:pPr>
+    </w:lvl>
+    <w:lvl w:ilvl="8">
+      <w:start w:val="1"/>
+      <w:numFmt w:val="decimal"/>
+      <w:lvlText w:val="%1.%2.%3.%4.%5.%6.%7.%8.%9."/>
+      <w:lvlJc w:val="left"/>
+      <w:pPr>
+        <w:ind w:left="4320" w:hanging="1440"/>
+      </w:pPr>
+    </w:lvl>
+  </w:abstractNum>
+  <w:abstractNum w:abstractNumId="4" w15:restartNumberingAfterBreak="0">
+    <w:nsid w:val="45D11410"/>
+    <w:multiLevelType w:val="multilevel"/>
+    <w:tmpl w:val="7AACB0D4"/>
+    <w:lvl w:ilvl="0">
+      <w:start w:val="1"/>
+      <w:numFmt w:val="decimal"/>
+      <w:lvlText w:val="%1."/>
+      <w:lvlJc w:val="left"/>
+      <w:pPr>
+        <w:ind w:left="360" w:hanging="360"/>
+      </w:pPr>
+    </w:lvl>
+    <w:lvl w:ilvl="1">
+      <w:start w:val="1"/>
+      <w:numFmt w:val="decimal"/>
+      <w:lvlText w:val="%1.%2."/>
+      <w:lvlJc w:val="left"/>
+      <w:pPr>
+        <w:ind w:left="792" w:hanging="432"/>
+      </w:pPr>
+    </w:lvl>
+    <w:lvl w:ilvl="2">
+      <w:start w:val="1"/>
+      <w:numFmt w:val="decimal"/>
+      <w:lvlText w:val="%1.%2.%3."/>
+      <w:lvlJc w:val="left"/>
+      <w:pPr>
+        <w:ind w:left="1224" w:hanging="504"/>
+      </w:pPr>
+    </w:lvl>
+    <w:lvl w:ilvl="3">
+      <w:start w:val="1"/>
+      <w:numFmt w:val="decimal"/>
+      <w:lvlText w:val="%1.%2.%3.%4."/>
+      <w:lvlJc w:val="left"/>
+      <w:pPr>
+        <w:ind w:left="1728" w:hanging="648"/>
+      </w:pPr>
+    </w:lvl>
+    <w:lvl w:ilvl="4">
+      <w:start w:val="1"/>
+      <w:numFmt w:val="decimal"/>
+      <w:lvlText w:val="%1.%2.%3.%4.%5."/>
+      <w:lvlJc w:val="left"/>
+      <w:pPr>
+        <w:ind w:left="2232" w:hanging="792"/>
+      </w:pPr>
+    </w:lvl>
+    <w:lvl w:ilvl="5">
+      <w:start w:val="1"/>
+      <w:numFmt w:val="decimal"/>
+      <w:lvlText w:val="%1.%2.%3.%4.%5.%6."/>
+      <w:lvlJc w:val="left"/>
+      <w:pPr>
+        <w:ind w:left="2736" w:hanging="936"/>
+      </w:pPr>
+    </w:lvl>
+    <w:lvl w:ilvl="6">
+      <w:start w:val="1"/>
+      <w:numFmt w:val="decimal"/>
+      <w:lvlText w:val="%1.%2.%3.%4.%5.%6.%7."/>
+      <w:lvlJc w:val="left"/>
+      <w:pPr>
+        <w:ind w:left="3240" w:hanging="1080"/>
+      </w:pPr>
+    </w:lvl>
+    <w:lvl w:ilvl="7">
+      <w:start w:val="1"/>
+      <w:numFmt w:val="decimal"/>
+      <w:lvlText w:val="%1.%2.%3.%4.%5.%6.%7.%8."/>
+      <w:lvlJc w:val="left"/>
+      <w:pPr>
+        <w:ind w:left="3744" w:hanging="1224"/>
+      </w:pPr>
+    </w:lvl>
+    <w:lvl w:ilvl="8">
+      <w:start w:val="1"/>
+      <w:numFmt w:val="decimal"/>
+      <w:lvlText w:val="%1.%2.%3.%4.%5.%6.%7.%8.%9."/>
+      <w:lvlJc w:val="left"/>
+      <w:pPr>
+        <w:ind w:left="4320" w:hanging="1440"/>
+      </w:pPr>
+    </w:lvl>
+  </w:abstractNum>
+  <w:num w:numId="1">
+    <w:abstractNumId w:val="0"/>
+  </w:num>
+  <w:num w:numId="2">
+    <w:abstractNumId w:val="4"/>
+  </w:num>
+  <w:num w:numId="3">
+    <w:abstractNumId w:val="3"/>
+  </w:num>
+  <w:num w:numId="4">
+    <w:abstractNumId w:val="1"/>
+  </w:num>
+  <w:num w:numId="5">
+    <w:abstractNumId w:val="2"/>
+  </w:num>
+</w:numbering>
 </file>
 
 <file path=word/styles.xml><?xml version="1.0" encoding="utf-8"?>
@@ -2764,9 +5125,13 @@
     <w:link w:val="Heading1Char"/>
     <w:uiPriority w:val="9"/>
     <w:qFormat/>
-    <w:rsid w:val="003C495B"/>
+    <w:rsid w:val="000E0BE8"/>
     <w:pPr>
-      <w:spacing w:before="100" w:beforeAutospacing="1" w:after="100" w:afterAutospacing="1"/>
+      <w:numPr>
+        <w:numId w:val="3"/>
+      </w:numPr>
+      <w:spacing w:before="100" w:beforeAutospacing="1" w:after="100" w:afterAutospacing="1" w:line="480" w:lineRule="auto"/>
+      <w:ind w:left="360"/>
       <w:outlineLvl w:val="0"/>
     </w:pPr>
     <w:rPr>
@@ -2784,9 +5149,13 @@
     <w:link w:val="Heading2Char"/>
     <w:uiPriority w:val="9"/>
     <w:qFormat/>
-    <w:rsid w:val="003C495B"/>
+    <w:rsid w:val="000E0BE8"/>
     <w:pPr>
-      <w:spacing w:before="100" w:beforeAutospacing="1" w:after="100" w:afterAutospacing="1"/>
+      <w:numPr>
+        <w:ilvl w:val="1"/>
+        <w:numId w:val="3"/>
+      </w:numPr>
+      <w:spacing w:before="100" w:beforeAutospacing="1" w:after="100" w:afterAutospacing="1" w:line="480" w:lineRule="auto"/>
       <w:outlineLvl w:val="1"/>
     </w:pPr>
     <w:rPr>
@@ -2805,6 +5174,10 @@
     <w:qFormat/>
     <w:rsid w:val="003C495B"/>
     <w:pPr>
+      <w:numPr>
+        <w:ilvl w:val="2"/>
+        <w:numId w:val="3"/>
+      </w:numPr>
       <w:spacing w:before="100" w:beforeAutospacing="1" w:after="100" w:afterAutospacing="1"/>
       <w:outlineLvl w:val="2"/>
     </w:pPr>
@@ -2836,6 +5209,7 @@
   <w:style w:type="character" w:default="1" w:styleId="DefaultParagraphFont">
     <w:name w:val="Default Paragraph Font"/>
     <w:uiPriority w:val="1"/>
+    <w:semiHidden/>
     <w:unhideWhenUsed/>
   </w:style>
   <w:style w:type="table" w:default="1" w:styleId="TableNormal">
@@ -2927,7 +5301,7 @@
     <w:basedOn w:val="DefaultParagraphFont"/>
     <w:link w:val="Heading1"/>
     <w:uiPriority w:val="9"/>
-    <w:rsid w:val="003C495B"/>
+    <w:rsid w:val="000E0BE8"/>
     <w:rPr>
       <w:b/>
       <w:bCs/>
@@ -2941,7 +5315,7 @@
     <w:basedOn w:val="DefaultParagraphFont"/>
     <w:link w:val="Heading2"/>
     <w:uiPriority w:val="9"/>
-    <w:rsid w:val="003C495B"/>
+    <w:rsid w:val="000E0BE8"/>
     <w:rPr>
       <w:b/>
       <w:bCs/>
@@ -3025,6 +5399,47 @@
     <w:pPr>
       <w:spacing w:after="100"/>
       <w:ind w:left="480"/>
+    </w:pPr>
+  </w:style>
+  <w:style w:type="character" w:styleId="HTMLCode">
+    <w:name w:val="HTML Code"/>
+    <w:basedOn w:val="DefaultParagraphFont"/>
+    <w:uiPriority w:val="99"/>
+    <w:semiHidden/>
+    <w:unhideWhenUsed/>
+    <w:rsid w:val="009E5507"/>
+    <w:rPr>
+      <w:rFonts w:ascii="Courier New" w:eastAsia="Times New Roman" w:hAnsi="Courier New" w:cs="Courier New"/>
+      <w:sz w:val="20"/>
+      <w:szCs w:val="20"/>
+    </w:rPr>
+  </w:style>
+  <w:style w:type="character" w:customStyle="1" w:styleId="http-method">
+    <w:name w:val="http-method"/>
+    <w:basedOn w:val="DefaultParagraphFont"/>
+    <w:rsid w:val="009E5507"/>
+  </w:style>
+  <w:style w:type="character" w:styleId="UnresolvedMention">
+    <w:name w:val="Unresolved Mention"/>
+    <w:basedOn w:val="DefaultParagraphFont"/>
+    <w:uiPriority w:val="99"/>
+    <w:semiHidden/>
+    <w:unhideWhenUsed/>
+    <w:rsid w:val="009E5507"/>
+    <w:rPr>
+      <w:color w:val="605E5C"/>
+      <w:shd w:val="clear" w:color="auto" w:fill="E1DFDD"/>
+    </w:rPr>
+  </w:style>
+  <w:style w:type="paragraph" w:styleId="ListParagraph">
+    <w:name w:val="List Paragraph"/>
+    <w:basedOn w:val="Normal"/>
+    <w:uiPriority w:val="34"/>
+    <w:qFormat/>
+    <w:rsid w:val="009E5507"/>
+    <w:pPr>
+      <w:ind w:left="720"/>
+      <w:contextualSpacing/>
     </w:pPr>
   </w:style>
 </w:styles>

</xml_diff>